<commit_message>
Part 3 of the project
Done modeling and some work on manuscript, Need to define workflow for analysis and finish on supplementary analyses.
</commit_message>
<xml_diff>
--- a/products/manuscript/manuscript.docx
+++ b/products/manuscript/manuscript.docx
@@ -21,56 +21,6 @@
     <w:p>
       <w:pPr>
         <w:pStyle w:val="FirstParagraph"/>
-      </w:pPr>
-      <w:r>
-        <w:t xml:space="preserve">This uses MS Word as output format.</w:t>
-      </w:r>
-      <w:r>
-        <w:t xml:space="preserve"> </w:t>
-      </w:r>
-      <w:hyperlink r:id="rId20">
-        <w:r>
-          <w:rPr>
-            <w:rStyle w:val="Hyperlink"/>
-          </w:rPr>
-          <w:t xml:space="preserve">See here</w:t>
-        </w:r>
-      </w:hyperlink>
-      <w:r>
-        <w:t xml:space="preserve"> </w:t>
-      </w:r>
-      <w:r>
-        <w:t xml:space="preserve">for more information. You can switch to other formats, like html or pdf. See</w:t>
-      </w:r>
-      <w:r>
-        <w:t xml:space="preserve"> </w:t>
-      </w:r>
-      <w:hyperlink r:id="rId21">
-        <w:r>
-          <w:rPr>
-            <w:rStyle w:val="Hyperlink"/>
-          </w:rPr>
-          <w:t xml:space="preserve">the Quarto documentation</w:t>
-        </w:r>
-      </w:hyperlink>
-      <w:r>
-        <w:t xml:space="preserve"> </w:t>
-      </w:r>
-      <w:r>
-        <w:t xml:space="preserve">for other formats.</w:t>
-      </w:r>
-    </w:p>
-    <w:p>
-      <w:pPr>
-        <w:pStyle w:val="BodyText"/>
-      </w:pPr>
-      <w:r>
-        <w:t xml:space="preserve">Some text was left from the template in order to adjust to any feedback given. The manuscript will be more fleshed out once the final project idea is approved.</w:t>
-      </w:r>
-    </w:p>
-    <w:p>
-      <w:pPr>
-        <w:pStyle w:val="BodyText"/>
       </w:pPr>
       <w:r>
         <w:rPr>
@@ -105,12 +55,6 @@
           </m:sup>
         </m:sSup>
       </m:oMath>
-      <w:r>
-        <w:t xml:space="preserve"> </w:t>
-      </w:r>
-      <w:r>
-        <w:t xml:space="preserve">(ORCID: 0000-0000-1234-5678)</w:t>
-      </w:r>
     </w:p>
     <w:p>
       <w:pPr>
@@ -160,7 +104,7 @@
         <w:br w:type="page"/>
       </w:r>
     </w:p>
-    <w:bookmarkStart w:id="22" w:name="summaryabstract"/>
+    <w:bookmarkStart w:id="20" w:name="summaryabstract"/>
     <w:p>
       <w:pPr>
         <w:pStyle w:val="Heading1"/>
@@ -186,8 +130,8 @@
         <w:br w:type="page"/>
       </w:r>
     </w:p>
-    <w:bookmarkEnd w:id="22"/>
-    <w:bookmarkStart w:id="29" w:name="introduction"/>
+    <w:bookmarkEnd w:id="20"/>
+    <w:bookmarkStart w:id="26" w:name="introduction"/>
     <w:p>
       <w:pPr>
         <w:pStyle w:val="Heading1"/>
@@ -196,13 +140,27 @@
         <w:t xml:space="preserve">2. Introduction</w:t>
       </w:r>
     </w:p>
-    <w:bookmarkStart w:id="23" w:name="general-background-information"/>
+    <w:p>
+      <w:pPr>
+        <w:pStyle w:val="FirstParagraph"/>
+      </w:pPr>
+      <w:r>
+        <w:t xml:space="preserve">The emergence of the novel corona-virus SARS-CoV-2 caused one of the most significant global health crises in modern history. First identified in Wuhan, China, in late 2019, the virus’s transmissibility and globalism led to its rapid spread worldwide, to leading the World Health Organization to declare it a pandemic on March 11, 2020. Just two days later, on March 13th, 2020, the Trump Administration declared a nationwide emergency due to the COVID-19 pandemic, marking the biggest virus outbreak since ___. In response, public health agencies implemented measures to curb the virus’ spread including travel restrictions, social distancing, and lockdown procedures (CDC 2024)</w:t>
+      </w:r>
+      <w:r>
+        <w:t xml:space="preserve">(1)</w:t>
+      </w:r>
+      <w:r>
+        <w:t xml:space="preserve">.</w:t>
+      </w:r>
+    </w:p>
+    <w:bookmarkStart w:id="24" w:name="description-of-data-and-data-source"/>
     <w:p>
       <w:pPr>
         <w:pStyle w:val="Heading2"/>
       </w:pPr>
       <w:r>
-        <w:t xml:space="preserve">2.1 General Background Information</w:t>
+        <w:t xml:space="preserve">2.1 Description of data and data source</w:t>
       </w:r>
     </w:p>
     <w:p>
@@ -210,30 +168,12 @@
         <w:pStyle w:val="FirstParagraph"/>
       </w:pPr>
       <w:r>
-        <w:t xml:space="preserve">Understanding the spread of infectious diseases is crucial for public health preparedness and response. Disease infection dynamics are shaped by multiple factors, including population movement, the pathogen itself, and public health interventions. Mobility is considered a key driver of human interactions and thus a primary vehicle for transmission potential. The COVID-19 pandemic provides a great example of how changes in mobility, driven by policies and public health measures, influenced infection rates.</w:t>
-      </w:r>
-    </w:p>
-    <w:bookmarkEnd w:id="23"/>
-    <w:bookmarkStart w:id="27" w:name="description-of-data-and-data-source"/>
-    <w:p>
-      <w:pPr>
-        <w:pStyle w:val="Heading2"/>
-      </w:pPr>
-      <w:r>
-        <w:t xml:space="preserve">2.2 Description of data and data source</w:t>
-      </w:r>
-    </w:p>
-    <w:p>
-      <w:pPr>
-        <w:pStyle w:val="FirstParagraph"/>
-      </w:pPr>
-      <w:r>
         <w:t xml:space="preserve">This project explores mobility dynamics, as measured by</w:t>
       </w:r>
       <w:r>
         <w:t xml:space="preserve"> </w:t>
       </w:r>
-      <w:hyperlink r:id="rId24">
+      <w:hyperlink r:id="rId21">
         <w:r>
           <w:rPr>
             <w:rStyle w:val="Hyperlink"/>
@@ -247,7 +187,7 @@
       <w:r>
         <w:t xml:space="preserve"> </w:t>
       </w:r>
-      <w:hyperlink r:id="rId25">
+      <w:hyperlink r:id="rId22">
         <w:r>
           <w:rPr>
             <w:rStyle w:val="Hyperlink"/>
@@ -261,7 +201,7 @@
       <w:r>
         <w:t xml:space="preserve"> </w:t>
       </w:r>
-      <w:hyperlink r:id="rId26">
+      <w:hyperlink r:id="rId23">
         <w:r>
           <w:rPr>
             <w:rStyle w:val="Hyperlink"/>
@@ -305,48 +245,39 @@
         <w:t xml:space="preserve">The County Health Ranking is a data set that provides a comprehensive overview of various health factors and outcomes across U.S. counties. Data collected includes metrics on healthcare access, insurance coverage, income levels, violent crime, air and water quality, transportation access, and more. [Not sure about the inclusion of this]</w:t>
       </w:r>
     </w:p>
+    <w:bookmarkEnd w:id="24"/>
+    <w:bookmarkStart w:id="25" w:name="questionshypotheses-to-be-addressed"/>
+    <w:p>
+      <w:pPr>
+        <w:pStyle w:val="Heading2"/>
+      </w:pPr>
+      <w:r>
+        <w:t xml:space="preserve">2.2 Questions/Hypotheses to be addressed</w:t>
+      </w:r>
+    </w:p>
+    <w:p>
+      <w:pPr>
+        <w:pStyle w:val="FirstParagraph"/>
+      </w:pPr>
+      <w:r>
+        <w:t xml:space="preserve">How have mobility dynamics influenced the spread of COVID-19 in the U.S. during 2020-2022?</w:t>
+      </w:r>
+      <w:r>
+        <w:br/>
+      </w:r>
+      <w:r>
+        <w:br/>
+      </w:r>
+      <w:r>
+        <w:t xml:space="preserve">Can mobility data, in combination with COVID-19 case counts, be used to forecast future infection trends?</w:t>
+      </w:r>
+    </w:p>
     <w:p>
       <w:pPr>
         <w:pStyle w:val="BodyText"/>
       </w:pPr>
       <w:r>
-        <w:t xml:space="preserve">The CDC Vaccination hesitancy survey is a possible data set I could use to make the analysis more complex.</w:t>
-      </w:r>
-      <w:r>
-        <w:br/>
-      </w:r>
-      <w:r>
-        <w:br/>
-      </w:r>
-      <w:r>
-        <w:br/>
-      </w:r>
-    </w:p>
-    <w:bookmarkEnd w:id="27"/>
-    <w:bookmarkStart w:id="28" w:name="questionshypotheses-to-be-addressed"/>
-    <w:p>
-      <w:pPr>
-        <w:pStyle w:val="Heading2"/>
-      </w:pPr>
-      <w:r>
-        <w:t xml:space="preserve">2.3 Questions/Hypotheses to be addressed</w:t>
-      </w:r>
-    </w:p>
-    <w:p>
-      <w:pPr>
-        <w:pStyle w:val="FirstParagraph"/>
-      </w:pPr>
-      <w:r>
-        <w:t xml:space="preserve">How have mobility dynamics influenced the spread of COVID-19 in the U.S. during 2020-2022?</w:t>
-      </w:r>
-      <w:r>
-        <w:br/>
-      </w:r>
-      <w:r>
-        <w:br/>
-      </w:r>
-      <w:r>
-        <w:t xml:space="preserve">Can mobility data, in combination with COVID-19 case counts, be used to forecast future infection trends?</w:t>
+        <w:t xml:space="preserve">How do socio-economic and health factors influence the relationship between mobility patterns and COVID-19 infection rates across U.S. counties?</w:t>
       </w:r>
     </w:p>
     <w:p>
@@ -354,7 +285,7 @@
         <w:pStyle w:val="BodyText"/>
       </w:pPr>
       <w:r>
-        <w:t xml:space="preserve">How do socio-economic and health factors influence the relationship between mobility patterns and COVID-19 infection rates across U.S. counties?</w:t>
+        <w:t xml:space="preserve">Investigate if counties with similar health rankings but different mobility trends experienced different outbreak severities, potentially revealing the effectiveness of local interventions</w:t>
       </w:r>
     </w:p>
     <w:p>
@@ -362,7 +293,7 @@
         <w:pStyle w:val="BodyText"/>
       </w:pPr>
       <w:r>
-        <w:t xml:space="preserve">Investigate if counties with similar health rankings but different mobility trends experienced different outbreak severities, potentially revealing the effectiveness of local interventions</w:t>
+        <w:t xml:space="preserve">Examine ifthere was lag time between changes in mobility and subsequent changes in infection rates</w:t>
       </w:r>
     </w:p>
     <w:p>
@@ -370,14 +301,6 @@
         <w:pStyle w:val="BodyText"/>
       </w:pPr>
       <w:r>
-        <w:t xml:space="preserve">Examine ifthere was lag time between changes in mobility and subsequent changes in infection rates</w:t>
-      </w:r>
-    </w:p>
-    <w:p>
-      <w:pPr>
-        <w:pStyle w:val="BodyText"/>
-      </w:pPr>
-      <w:r>
         <w:t xml:space="preserve">To cite other work (important everywhere, but likely happens first in introduction), make sure your references are in the bibtex file specified in the YAML header above and have the right bibtex key. Then you can include like this:</w:t>
       </w:r>
     </w:p>
@@ -386,9 +309,9 @@
         <w:br w:type="page"/>
       </w:r>
     </w:p>
-    <w:bookmarkEnd w:id="28"/>
-    <w:bookmarkEnd w:id="29"/>
-    <w:bookmarkStart w:id="34" w:name="methods"/>
+    <w:bookmarkEnd w:id="25"/>
+    <w:bookmarkEnd w:id="26"/>
+    <w:bookmarkStart w:id="31" w:name="methods"/>
     <w:p>
       <w:pPr>
         <w:pStyle w:val="Heading1"/>
@@ -409,7 +332,7 @@
         <w:t xml:space="preserve">Describe your methods. That should describe the data, the cleaning processes, and the analysis approaches. You might want to provide a shorter description here and all the details in the supplement.</w:t>
       </w:r>
     </w:p>
-    <w:bookmarkStart w:id="30" w:name="schematic-of-workflow"/>
+    <w:bookmarkStart w:id="27" w:name="schematic-of-workflow"/>
     <w:p>
       <w:pPr>
         <w:pStyle w:val="Heading2"/>
@@ -457,8 +380,8 @@
         <w:t xml:space="preserve">folder.</w:t>
       </w:r>
     </w:p>
-    <w:bookmarkEnd w:id="30"/>
-    <w:bookmarkStart w:id="31" w:name="data-acquisition"/>
+    <w:bookmarkEnd w:id="27"/>
+    <w:bookmarkStart w:id="28" w:name="data-acquisition"/>
     <w:p>
       <w:pPr>
         <w:pStyle w:val="Heading2"/>
@@ -479,14 +402,526 @@
         <w:t xml:space="preserve">COVID-19 case data was provided by the Center of Systems and Science and Engineering at JHU and mobility data was provided by Google’s Community Mobility Report.</w:t>
       </w:r>
     </w:p>
+    <w:bookmarkEnd w:id="28"/>
+    <w:bookmarkStart w:id="29" w:name="data-import-and-cleaning"/>
+    <w:p>
+      <w:pPr>
+        <w:pStyle w:val="Heading2"/>
+      </w:pPr>
+      <w:r>
+        <w:t xml:space="preserve">3.3 Data import and cleaning</w:t>
+      </w:r>
+    </w:p>
+    <w:p>
+      <w:pPr>
+        <w:pStyle w:val="FirstParagraph"/>
+      </w:pPr>
+      <w:r>
+        <w:t xml:space="preserve">Since the pandemic spanned across 3 years, data on mobility was collected from 2020 to 2022. The data on mobility is quite extensive and is stratified by county, resulting in the large amount of mobility. The mobility data measures changes in mobility patterns across different key areas, such as retail, workplace, residential, and more.</w:t>
+      </w:r>
+    </w:p>
+    <w:p>
+      <w:pPr>
+        <w:pStyle w:val="BodyText"/>
+      </w:pPr>
+      <w:r>
+        <w:t xml:space="preserve">The time series data has 3342 observations of 1154 variables. Each row represents a different city. The columns record cases as days progress and locational data like longitude and latitude.</w:t>
+      </w:r>
+    </w:p>
+    <w:p>
+      <w:pPr>
+        <w:pStyle w:val="SourceCode"/>
+      </w:pPr>
+      <w:r>
+        <w:rPr>
+          <w:rStyle w:val="FunctionTok"/>
+        </w:rPr>
+        <w:t xml:space="preserve">library</w:t>
+      </w:r>
+      <w:r>
+        <w:rPr>
+          <w:rStyle w:val="NormalTok"/>
+        </w:rPr>
+        <w:t xml:space="preserve">(here)</w:t>
+      </w:r>
+    </w:p>
+    <w:p>
+      <w:pPr>
+        <w:pStyle w:val="SourceCode"/>
+      </w:pPr>
+      <w:r>
+        <w:rPr>
+          <w:rStyle w:val="VerbatimChar"/>
+        </w:rPr>
+        <w:t xml:space="preserve">Warning: package 'here' was built under R version 4.3.3</w:t>
+      </w:r>
+    </w:p>
+    <w:p>
+      <w:pPr>
+        <w:pStyle w:val="SourceCode"/>
+      </w:pPr>
+      <w:r>
+        <w:rPr>
+          <w:rStyle w:val="VerbatimChar"/>
+        </w:rPr>
+        <w:t xml:space="preserve">here() starts at C:/Users/vince/OneDrive/Desktop/MADA-Project/project-MADA</w:t>
+      </w:r>
+    </w:p>
+    <w:p>
+      <w:pPr>
+        <w:pStyle w:val="SourceCode"/>
+      </w:pPr>
+      <w:r>
+        <w:rPr>
+          <w:rStyle w:val="CommentTok"/>
+        </w:rPr>
+        <w:t xml:space="preserve"># importing data</w:t>
+      </w:r>
+      <w:r>
+        <w:br/>
+      </w:r>
+      <w:r>
+        <w:rPr>
+          <w:rStyle w:val="NormalTok"/>
+        </w:rPr>
+        <w:t xml:space="preserve">mobility_data_2020 </w:t>
+      </w:r>
+      <w:r>
+        <w:rPr>
+          <w:rStyle w:val="OtherTok"/>
+        </w:rPr>
+        <w:t xml:space="preserve">&lt;-</w:t>
+      </w:r>
+      <w:r>
+        <w:rPr>
+          <w:rStyle w:val="NormalTok"/>
+        </w:rPr>
+        <w:t xml:space="preserve"> </w:t>
+      </w:r>
+      <w:r>
+        <w:rPr>
+          <w:rStyle w:val="FunctionTok"/>
+        </w:rPr>
+        <w:t xml:space="preserve">read.csv</w:t>
+      </w:r>
+      <w:r>
+        <w:rPr>
+          <w:rStyle w:val="NormalTok"/>
+        </w:rPr>
+        <w:t xml:space="preserve">(</w:t>
+      </w:r>
+      <w:r>
+        <w:rPr>
+          <w:rStyle w:val="FunctionTok"/>
+        </w:rPr>
+        <w:t xml:space="preserve">here</w:t>
+      </w:r>
+      <w:r>
+        <w:rPr>
+          <w:rStyle w:val="NormalTok"/>
+        </w:rPr>
+        <w:t xml:space="preserve">(</w:t>
+      </w:r>
+      <w:r>
+        <w:rPr>
+          <w:rStyle w:val="StringTok"/>
+        </w:rPr>
+        <w:t xml:space="preserve">"data"</w:t>
+      </w:r>
+      <w:r>
+        <w:rPr>
+          <w:rStyle w:val="NormalTok"/>
+        </w:rPr>
+        <w:t xml:space="preserve">, </w:t>
+      </w:r>
+      <w:r>
+        <w:rPr>
+          <w:rStyle w:val="StringTok"/>
+        </w:rPr>
+        <w:t xml:space="preserve">"raw-data"</w:t>
+      </w:r>
+      <w:r>
+        <w:rPr>
+          <w:rStyle w:val="NormalTok"/>
+        </w:rPr>
+        <w:t xml:space="preserve">, </w:t>
+      </w:r>
+      <w:r>
+        <w:rPr>
+          <w:rStyle w:val="StringTok"/>
+        </w:rPr>
+        <w:t xml:space="preserve">"2020_US_Region_Mobility_Report.csv"</w:t>
+      </w:r>
+      <w:r>
+        <w:rPr>
+          <w:rStyle w:val="NormalTok"/>
+        </w:rPr>
+        <w:t xml:space="preserve">))</w:t>
+      </w:r>
+      <w:r>
+        <w:br/>
+      </w:r>
+      <w:r>
+        <w:rPr>
+          <w:rStyle w:val="NormalTok"/>
+        </w:rPr>
+        <w:t xml:space="preserve">mobility_data_2021 </w:t>
+      </w:r>
+      <w:r>
+        <w:rPr>
+          <w:rStyle w:val="OtherTok"/>
+        </w:rPr>
+        <w:t xml:space="preserve">&lt;-</w:t>
+      </w:r>
+      <w:r>
+        <w:rPr>
+          <w:rStyle w:val="NormalTok"/>
+        </w:rPr>
+        <w:t xml:space="preserve"> </w:t>
+      </w:r>
+      <w:r>
+        <w:rPr>
+          <w:rStyle w:val="FunctionTok"/>
+        </w:rPr>
+        <w:t xml:space="preserve">read.csv</w:t>
+      </w:r>
+      <w:r>
+        <w:rPr>
+          <w:rStyle w:val="NormalTok"/>
+        </w:rPr>
+        <w:t xml:space="preserve">(</w:t>
+      </w:r>
+      <w:r>
+        <w:rPr>
+          <w:rStyle w:val="FunctionTok"/>
+        </w:rPr>
+        <w:t xml:space="preserve">here</w:t>
+      </w:r>
+      <w:r>
+        <w:rPr>
+          <w:rStyle w:val="NormalTok"/>
+        </w:rPr>
+        <w:t xml:space="preserve">(</w:t>
+      </w:r>
+      <w:r>
+        <w:rPr>
+          <w:rStyle w:val="StringTok"/>
+        </w:rPr>
+        <w:t xml:space="preserve">"data"</w:t>
+      </w:r>
+      <w:r>
+        <w:rPr>
+          <w:rStyle w:val="NormalTok"/>
+        </w:rPr>
+        <w:t xml:space="preserve">, </w:t>
+      </w:r>
+      <w:r>
+        <w:rPr>
+          <w:rStyle w:val="StringTok"/>
+        </w:rPr>
+        <w:t xml:space="preserve">"raw-data"</w:t>
+      </w:r>
+      <w:r>
+        <w:rPr>
+          <w:rStyle w:val="NormalTok"/>
+        </w:rPr>
+        <w:t xml:space="preserve">, </w:t>
+      </w:r>
+      <w:r>
+        <w:rPr>
+          <w:rStyle w:val="StringTok"/>
+        </w:rPr>
+        <w:t xml:space="preserve">"2021_US_Region_Mobility_Report.csv"</w:t>
+      </w:r>
+      <w:r>
+        <w:rPr>
+          <w:rStyle w:val="NormalTok"/>
+        </w:rPr>
+        <w:t xml:space="preserve">))</w:t>
+      </w:r>
+      <w:r>
+        <w:br/>
+      </w:r>
+      <w:r>
+        <w:rPr>
+          <w:rStyle w:val="NormalTok"/>
+        </w:rPr>
+        <w:t xml:space="preserve">mobility_data_2022 </w:t>
+      </w:r>
+      <w:r>
+        <w:rPr>
+          <w:rStyle w:val="OtherTok"/>
+        </w:rPr>
+        <w:t xml:space="preserve">&lt;-</w:t>
+      </w:r>
+      <w:r>
+        <w:rPr>
+          <w:rStyle w:val="NormalTok"/>
+        </w:rPr>
+        <w:t xml:space="preserve"> </w:t>
+      </w:r>
+      <w:r>
+        <w:rPr>
+          <w:rStyle w:val="FunctionTok"/>
+        </w:rPr>
+        <w:t xml:space="preserve">read.csv</w:t>
+      </w:r>
+      <w:r>
+        <w:rPr>
+          <w:rStyle w:val="NormalTok"/>
+        </w:rPr>
+        <w:t xml:space="preserve">(</w:t>
+      </w:r>
+      <w:r>
+        <w:rPr>
+          <w:rStyle w:val="FunctionTok"/>
+        </w:rPr>
+        <w:t xml:space="preserve">here</w:t>
+      </w:r>
+      <w:r>
+        <w:rPr>
+          <w:rStyle w:val="NormalTok"/>
+        </w:rPr>
+        <w:t xml:space="preserve">(</w:t>
+      </w:r>
+      <w:r>
+        <w:rPr>
+          <w:rStyle w:val="StringTok"/>
+        </w:rPr>
+        <w:t xml:space="preserve">"data"</w:t>
+      </w:r>
+      <w:r>
+        <w:rPr>
+          <w:rStyle w:val="NormalTok"/>
+        </w:rPr>
+        <w:t xml:space="preserve">, </w:t>
+      </w:r>
+      <w:r>
+        <w:rPr>
+          <w:rStyle w:val="StringTok"/>
+        </w:rPr>
+        <w:t xml:space="preserve">"raw-data"</w:t>
+      </w:r>
+      <w:r>
+        <w:rPr>
+          <w:rStyle w:val="NormalTok"/>
+        </w:rPr>
+        <w:t xml:space="preserve">, </w:t>
+      </w:r>
+      <w:r>
+        <w:rPr>
+          <w:rStyle w:val="StringTok"/>
+        </w:rPr>
+        <w:t xml:space="preserve">"2022_US_Region_Mobility_Report.csv"</w:t>
+      </w:r>
+      <w:r>
+        <w:rPr>
+          <w:rStyle w:val="NormalTok"/>
+        </w:rPr>
+        <w:t xml:space="preserve">))</w:t>
+      </w:r>
+      <w:r>
+        <w:br/>
+      </w:r>
+      <w:r>
+        <w:br/>
+      </w:r>
+      <w:r>
+        <w:rPr>
+          <w:rStyle w:val="NormalTok"/>
+        </w:rPr>
+        <w:t xml:space="preserve">time_series_covid </w:t>
+      </w:r>
+      <w:r>
+        <w:rPr>
+          <w:rStyle w:val="OtherTok"/>
+        </w:rPr>
+        <w:t xml:space="preserve">&lt;-</w:t>
+      </w:r>
+      <w:r>
+        <w:rPr>
+          <w:rStyle w:val="NormalTok"/>
+        </w:rPr>
+        <w:t xml:space="preserve"> </w:t>
+      </w:r>
+      <w:r>
+        <w:rPr>
+          <w:rStyle w:val="FunctionTok"/>
+        </w:rPr>
+        <w:t xml:space="preserve">read.csv</w:t>
+      </w:r>
+      <w:r>
+        <w:rPr>
+          <w:rStyle w:val="NormalTok"/>
+        </w:rPr>
+        <w:t xml:space="preserve">(</w:t>
+      </w:r>
+      <w:r>
+        <w:rPr>
+          <w:rStyle w:val="FunctionTok"/>
+        </w:rPr>
+        <w:t xml:space="preserve">here</w:t>
+      </w:r>
+      <w:r>
+        <w:rPr>
+          <w:rStyle w:val="NormalTok"/>
+        </w:rPr>
+        <w:t xml:space="preserve">(</w:t>
+      </w:r>
+      <w:r>
+        <w:rPr>
+          <w:rStyle w:val="StringTok"/>
+        </w:rPr>
+        <w:t xml:space="preserve">"data"</w:t>
+      </w:r>
+      <w:r>
+        <w:rPr>
+          <w:rStyle w:val="NormalTok"/>
+        </w:rPr>
+        <w:t xml:space="preserve">, </w:t>
+      </w:r>
+      <w:r>
+        <w:rPr>
+          <w:rStyle w:val="StringTok"/>
+        </w:rPr>
+        <w:t xml:space="preserve">"raw-data"</w:t>
+      </w:r>
+      <w:r>
+        <w:rPr>
+          <w:rStyle w:val="NormalTok"/>
+        </w:rPr>
+        <w:t xml:space="preserve">, </w:t>
+      </w:r>
+      <w:r>
+        <w:rPr>
+          <w:rStyle w:val="StringTok"/>
+        </w:rPr>
+        <w:t xml:space="preserve">"time_series_covid19_confirmed_US.csv"</w:t>
+      </w:r>
+      <w:r>
+        <w:rPr>
+          <w:rStyle w:val="NormalTok"/>
+        </w:rPr>
+        <w:t xml:space="preserve">))</w:t>
+      </w:r>
+      <w:r>
+        <w:br/>
+      </w:r>
+      <w:r>
+        <w:br/>
+      </w:r>
+      <w:r>
+        <w:rPr>
+          <w:rStyle w:val="NormalTok"/>
+        </w:rPr>
+        <w:t xml:space="preserve">chr_data_2024 </w:t>
+      </w:r>
+      <w:r>
+        <w:rPr>
+          <w:rStyle w:val="OtherTok"/>
+        </w:rPr>
+        <w:t xml:space="preserve">&lt;-</w:t>
+      </w:r>
+      <w:r>
+        <w:rPr>
+          <w:rStyle w:val="NormalTok"/>
+        </w:rPr>
+        <w:t xml:space="preserve"> </w:t>
+      </w:r>
+      <w:r>
+        <w:rPr>
+          <w:rStyle w:val="FunctionTok"/>
+        </w:rPr>
+        <w:t xml:space="preserve">read.csv</w:t>
+      </w:r>
+      <w:r>
+        <w:rPr>
+          <w:rStyle w:val="NormalTok"/>
+        </w:rPr>
+        <w:t xml:space="preserve">(</w:t>
+      </w:r>
+      <w:r>
+        <w:rPr>
+          <w:rStyle w:val="FunctionTok"/>
+        </w:rPr>
+        <w:t xml:space="preserve">here</w:t>
+      </w:r>
+      <w:r>
+        <w:rPr>
+          <w:rStyle w:val="NormalTok"/>
+        </w:rPr>
+        <w:t xml:space="preserve">(</w:t>
+      </w:r>
+      <w:r>
+        <w:rPr>
+          <w:rStyle w:val="StringTok"/>
+        </w:rPr>
+        <w:t xml:space="preserve">"data"</w:t>
+      </w:r>
+      <w:r>
+        <w:rPr>
+          <w:rStyle w:val="NormalTok"/>
+        </w:rPr>
+        <w:t xml:space="preserve">, </w:t>
+      </w:r>
+      <w:r>
+        <w:rPr>
+          <w:rStyle w:val="StringTok"/>
+        </w:rPr>
+        <w:t xml:space="preserve">"raw-data"</w:t>
+      </w:r>
+      <w:r>
+        <w:rPr>
+          <w:rStyle w:val="NormalTok"/>
+        </w:rPr>
+        <w:t xml:space="preserve">, </w:t>
+      </w:r>
+      <w:r>
+        <w:rPr>
+          <w:rStyle w:val="StringTok"/>
+        </w:rPr>
+        <w:t xml:space="preserve">"chr_trends_csv_2024.csv"</w:t>
+      </w:r>
+      <w:r>
+        <w:rPr>
+          <w:rStyle w:val="NormalTok"/>
+        </w:rPr>
+        <w:t xml:space="preserve">))</w:t>
+      </w:r>
+    </w:p>
+    <w:bookmarkEnd w:id="29"/>
+    <w:bookmarkStart w:id="30" w:name="statistical-analysis"/>
+    <w:p>
+      <w:pPr>
+        <w:pStyle w:val="Heading2"/>
+      </w:pPr>
+      <w:r>
+        <w:t xml:space="preserve">3.4 Statistical analysis</w:t>
+      </w:r>
+    </w:p>
+    <w:p>
+      <w:r>
+        <w:br w:type="page"/>
+      </w:r>
+    </w:p>
+    <w:bookmarkEnd w:id="30"/>
     <w:bookmarkEnd w:id="31"/>
-    <w:bookmarkStart w:id="32" w:name="data-import-and-cleaning"/>
+    <w:bookmarkStart w:id="50" w:name="results"/>
+    <w:p>
+      <w:pPr>
+        <w:pStyle w:val="Heading1"/>
+      </w:pPr>
+      <w:r>
+        <w:t xml:space="preserve">4. Results</w:t>
+      </w:r>
+    </w:p>
+    <w:bookmarkStart w:id="47" w:name="exploratorydescriptive-analysis"/>
     <w:p>
       <w:pPr>
         <w:pStyle w:val="Heading2"/>
       </w:pPr>
       <w:r>
-        <w:t xml:space="preserve">3.3 Data import and cleaning</w:t>
+        <w:t xml:space="preserve">4.1 Exploratory/Descriptive analysis</w:t>
       </w:r>
     </w:p>
     <w:p>
@@ -494,519 +929,7 @@
         <w:pStyle w:val="FirstParagraph"/>
       </w:pPr>
       <w:r>
-        <w:t xml:space="preserve">Since the pandemic spanned across 3 years, data on mobility was collected from 2020 to 2022. The data on mobility is quite extensive and is stratified by county, resulting in the large amount of mobility. The mobility data measures changes in mobility patterns across different key areas, such as retail, workplace, residential, and more.</w:t>
-      </w:r>
-    </w:p>
-    <w:p>
-      <w:pPr>
-        <w:pStyle w:val="BodyText"/>
-      </w:pPr>
-      <w:r>
-        <w:t xml:space="preserve">The time series data has 3342 observations of 1154 variables. Each row represents a different city. The columns record cases as days progress and locational data like longitude and latitude.</w:t>
-      </w:r>
-    </w:p>
-    <w:p>
-      <w:pPr>
-        <w:pStyle w:val="SourceCode"/>
-      </w:pPr>
-      <w:r>
-        <w:rPr>
-          <w:rStyle w:val="FunctionTok"/>
-        </w:rPr>
-        <w:t xml:space="preserve">library</w:t>
-      </w:r>
-      <w:r>
-        <w:rPr>
-          <w:rStyle w:val="NormalTok"/>
-        </w:rPr>
-        <w:t xml:space="preserve">(here)</w:t>
-      </w:r>
-    </w:p>
-    <w:p>
-      <w:pPr>
-        <w:pStyle w:val="SourceCode"/>
-      </w:pPr>
-      <w:r>
-        <w:rPr>
-          <w:rStyle w:val="VerbatimChar"/>
-        </w:rPr>
-        <w:t xml:space="preserve">Warning: package 'here' was built under R version 4.3.3</w:t>
-      </w:r>
-    </w:p>
-    <w:p>
-      <w:pPr>
-        <w:pStyle w:val="SourceCode"/>
-      </w:pPr>
-      <w:r>
-        <w:rPr>
-          <w:rStyle w:val="VerbatimChar"/>
-        </w:rPr>
-        <w:t xml:space="preserve">here() starts at C:/Users/vince/OneDrive/Desktop/MADA-Project/project-MADA</w:t>
-      </w:r>
-    </w:p>
-    <w:p>
-      <w:pPr>
-        <w:pStyle w:val="SourceCode"/>
-      </w:pPr>
-      <w:r>
-        <w:rPr>
-          <w:rStyle w:val="CommentTok"/>
-        </w:rPr>
-        <w:t xml:space="preserve"># importing data</w:t>
-      </w:r>
-      <w:r>
-        <w:br/>
-      </w:r>
-      <w:r>
-        <w:rPr>
-          <w:rStyle w:val="NormalTok"/>
-        </w:rPr>
-        <w:t xml:space="preserve">mobility_data_2020 </w:t>
-      </w:r>
-      <w:r>
-        <w:rPr>
-          <w:rStyle w:val="OtherTok"/>
-        </w:rPr>
-        <w:t xml:space="preserve">&lt;-</w:t>
-      </w:r>
-      <w:r>
-        <w:rPr>
-          <w:rStyle w:val="NormalTok"/>
-        </w:rPr>
-        <w:t xml:space="preserve"> </w:t>
-      </w:r>
-      <w:r>
-        <w:rPr>
-          <w:rStyle w:val="FunctionTok"/>
-        </w:rPr>
-        <w:t xml:space="preserve">read.csv</w:t>
-      </w:r>
-      <w:r>
-        <w:rPr>
-          <w:rStyle w:val="NormalTok"/>
-        </w:rPr>
-        <w:t xml:space="preserve">(</w:t>
-      </w:r>
-      <w:r>
-        <w:rPr>
-          <w:rStyle w:val="FunctionTok"/>
-        </w:rPr>
-        <w:t xml:space="preserve">here</w:t>
-      </w:r>
-      <w:r>
-        <w:rPr>
-          <w:rStyle w:val="NormalTok"/>
-        </w:rPr>
-        <w:t xml:space="preserve">(</w:t>
-      </w:r>
-      <w:r>
-        <w:rPr>
-          <w:rStyle w:val="StringTok"/>
-        </w:rPr>
-        <w:t xml:space="preserve">"data"</w:t>
-      </w:r>
-      <w:r>
-        <w:rPr>
-          <w:rStyle w:val="NormalTok"/>
-        </w:rPr>
-        <w:t xml:space="preserve">, </w:t>
-      </w:r>
-      <w:r>
-        <w:rPr>
-          <w:rStyle w:val="StringTok"/>
-        </w:rPr>
-        <w:t xml:space="preserve">"raw-data"</w:t>
-      </w:r>
-      <w:r>
-        <w:rPr>
-          <w:rStyle w:val="NormalTok"/>
-        </w:rPr>
-        <w:t xml:space="preserve">, </w:t>
-      </w:r>
-      <w:r>
-        <w:rPr>
-          <w:rStyle w:val="StringTok"/>
-        </w:rPr>
-        <w:t xml:space="preserve">"2020_US_Region_Mobility_Report.csv"</w:t>
-      </w:r>
-      <w:r>
-        <w:rPr>
-          <w:rStyle w:val="NormalTok"/>
-        </w:rPr>
-        <w:t xml:space="preserve">))</w:t>
-      </w:r>
-      <w:r>
-        <w:br/>
-      </w:r>
-      <w:r>
-        <w:rPr>
-          <w:rStyle w:val="NormalTok"/>
-        </w:rPr>
-        <w:t xml:space="preserve">mobility_data_2021 </w:t>
-      </w:r>
-      <w:r>
-        <w:rPr>
-          <w:rStyle w:val="OtherTok"/>
-        </w:rPr>
-        <w:t xml:space="preserve">&lt;-</w:t>
-      </w:r>
-      <w:r>
-        <w:rPr>
-          <w:rStyle w:val="NormalTok"/>
-        </w:rPr>
-        <w:t xml:space="preserve"> </w:t>
-      </w:r>
-      <w:r>
-        <w:rPr>
-          <w:rStyle w:val="FunctionTok"/>
-        </w:rPr>
-        <w:t xml:space="preserve">read.csv</w:t>
-      </w:r>
-      <w:r>
-        <w:rPr>
-          <w:rStyle w:val="NormalTok"/>
-        </w:rPr>
-        <w:t xml:space="preserve">(</w:t>
-      </w:r>
-      <w:r>
-        <w:rPr>
-          <w:rStyle w:val="FunctionTok"/>
-        </w:rPr>
-        <w:t xml:space="preserve">here</w:t>
-      </w:r>
-      <w:r>
-        <w:rPr>
-          <w:rStyle w:val="NormalTok"/>
-        </w:rPr>
-        <w:t xml:space="preserve">(</w:t>
-      </w:r>
-      <w:r>
-        <w:rPr>
-          <w:rStyle w:val="StringTok"/>
-        </w:rPr>
-        <w:t xml:space="preserve">"data"</w:t>
-      </w:r>
-      <w:r>
-        <w:rPr>
-          <w:rStyle w:val="NormalTok"/>
-        </w:rPr>
-        <w:t xml:space="preserve">, </w:t>
-      </w:r>
-      <w:r>
-        <w:rPr>
-          <w:rStyle w:val="StringTok"/>
-        </w:rPr>
-        <w:t xml:space="preserve">"raw-data"</w:t>
-      </w:r>
-      <w:r>
-        <w:rPr>
-          <w:rStyle w:val="NormalTok"/>
-        </w:rPr>
-        <w:t xml:space="preserve">, </w:t>
-      </w:r>
-      <w:r>
-        <w:rPr>
-          <w:rStyle w:val="StringTok"/>
-        </w:rPr>
-        <w:t xml:space="preserve">"2021_US_Region_Mobility_Report.csv"</w:t>
-      </w:r>
-      <w:r>
-        <w:rPr>
-          <w:rStyle w:val="NormalTok"/>
-        </w:rPr>
-        <w:t xml:space="preserve">))</w:t>
-      </w:r>
-      <w:r>
-        <w:br/>
-      </w:r>
-      <w:r>
-        <w:rPr>
-          <w:rStyle w:val="NormalTok"/>
-        </w:rPr>
-        <w:t xml:space="preserve">mobility_data_2022 </w:t>
-      </w:r>
-      <w:r>
-        <w:rPr>
-          <w:rStyle w:val="OtherTok"/>
-        </w:rPr>
-        <w:t xml:space="preserve">&lt;-</w:t>
-      </w:r>
-      <w:r>
-        <w:rPr>
-          <w:rStyle w:val="NormalTok"/>
-        </w:rPr>
-        <w:t xml:space="preserve"> </w:t>
-      </w:r>
-      <w:r>
-        <w:rPr>
-          <w:rStyle w:val="FunctionTok"/>
-        </w:rPr>
-        <w:t xml:space="preserve">read.csv</w:t>
-      </w:r>
-      <w:r>
-        <w:rPr>
-          <w:rStyle w:val="NormalTok"/>
-        </w:rPr>
-        <w:t xml:space="preserve">(</w:t>
-      </w:r>
-      <w:r>
-        <w:rPr>
-          <w:rStyle w:val="FunctionTok"/>
-        </w:rPr>
-        <w:t xml:space="preserve">here</w:t>
-      </w:r>
-      <w:r>
-        <w:rPr>
-          <w:rStyle w:val="NormalTok"/>
-        </w:rPr>
-        <w:t xml:space="preserve">(</w:t>
-      </w:r>
-      <w:r>
-        <w:rPr>
-          <w:rStyle w:val="StringTok"/>
-        </w:rPr>
-        <w:t xml:space="preserve">"data"</w:t>
-      </w:r>
-      <w:r>
-        <w:rPr>
-          <w:rStyle w:val="NormalTok"/>
-        </w:rPr>
-        <w:t xml:space="preserve">, </w:t>
-      </w:r>
-      <w:r>
-        <w:rPr>
-          <w:rStyle w:val="StringTok"/>
-        </w:rPr>
-        <w:t xml:space="preserve">"raw-data"</w:t>
-      </w:r>
-      <w:r>
-        <w:rPr>
-          <w:rStyle w:val="NormalTok"/>
-        </w:rPr>
-        <w:t xml:space="preserve">, </w:t>
-      </w:r>
-      <w:r>
-        <w:rPr>
-          <w:rStyle w:val="StringTok"/>
-        </w:rPr>
-        <w:t xml:space="preserve">"2022_US_Region_Mobility_Report.csv"</w:t>
-      </w:r>
-      <w:r>
-        <w:rPr>
-          <w:rStyle w:val="NormalTok"/>
-        </w:rPr>
-        <w:t xml:space="preserve">))</w:t>
-      </w:r>
-      <w:r>
-        <w:br/>
-      </w:r>
-      <w:r>
-        <w:br/>
-      </w:r>
-      <w:r>
-        <w:rPr>
-          <w:rStyle w:val="NormalTok"/>
-        </w:rPr>
-        <w:t xml:space="preserve">time_series_covid </w:t>
-      </w:r>
-      <w:r>
-        <w:rPr>
-          <w:rStyle w:val="OtherTok"/>
-        </w:rPr>
-        <w:t xml:space="preserve">&lt;-</w:t>
-      </w:r>
-      <w:r>
-        <w:rPr>
-          <w:rStyle w:val="NormalTok"/>
-        </w:rPr>
-        <w:t xml:space="preserve"> </w:t>
-      </w:r>
-      <w:r>
-        <w:rPr>
-          <w:rStyle w:val="FunctionTok"/>
-        </w:rPr>
-        <w:t xml:space="preserve">read.csv</w:t>
-      </w:r>
-      <w:r>
-        <w:rPr>
-          <w:rStyle w:val="NormalTok"/>
-        </w:rPr>
-        <w:t xml:space="preserve">(</w:t>
-      </w:r>
-      <w:r>
-        <w:rPr>
-          <w:rStyle w:val="FunctionTok"/>
-        </w:rPr>
-        <w:t xml:space="preserve">here</w:t>
-      </w:r>
-      <w:r>
-        <w:rPr>
-          <w:rStyle w:val="NormalTok"/>
-        </w:rPr>
-        <w:t xml:space="preserve">(</w:t>
-      </w:r>
-      <w:r>
-        <w:rPr>
-          <w:rStyle w:val="StringTok"/>
-        </w:rPr>
-        <w:t xml:space="preserve">"data"</w:t>
-      </w:r>
-      <w:r>
-        <w:rPr>
-          <w:rStyle w:val="NormalTok"/>
-        </w:rPr>
-        <w:t xml:space="preserve">, </w:t>
-      </w:r>
-      <w:r>
-        <w:rPr>
-          <w:rStyle w:val="StringTok"/>
-        </w:rPr>
-        <w:t xml:space="preserve">"raw-data"</w:t>
-      </w:r>
-      <w:r>
-        <w:rPr>
-          <w:rStyle w:val="NormalTok"/>
-        </w:rPr>
-        <w:t xml:space="preserve">, </w:t>
-      </w:r>
-      <w:r>
-        <w:rPr>
-          <w:rStyle w:val="StringTok"/>
-        </w:rPr>
-        <w:t xml:space="preserve">"time_series_covid19_confirmed_US.csv"</w:t>
-      </w:r>
-      <w:r>
-        <w:rPr>
-          <w:rStyle w:val="NormalTok"/>
-        </w:rPr>
-        <w:t xml:space="preserve">))</w:t>
-      </w:r>
-      <w:r>
-        <w:br/>
-      </w:r>
-      <w:r>
-        <w:br/>
-      </w:r>
-      <w:r>
-        <w:rPr>
-          <w:rStyle w:val="NormalTok"/>
-        </w:rPr>
-        <w:t xml:space="preserve">chr_data_2024 </w:t>
-      </w:r>
-      <w:r>
-        <w:rPr>
-          <w:rStyle w:val="OtherTok"/>
-        </w:rPr>
-        <w:t xml:space="preserve">&lt;-</w:t>
-      </w:r>
-      <w:r>
-        <w:rPr>
-          <w:rStyle w:val="NormalTok"/>
-        </w:rPr>
-        <w:t xml:space="preserve"> </w:t>
-      </w:r>
-      <w:r>
-        <w:rPr>
-          <w:rStyle w:val="FunctionTok"/>
-        </w:rPr>
-        <w:t xml:space="preserve">read.csv</w:t>
-      </w:r>
-      <w:r>
-        <w:rPr>
-          <w:rStyle w:val="NormalTok"/>
-        </w:rPr>
-        <w:t xml:space="preserve">(</w:t>
-      </w:r>
-      <w:r>
-        <w:rPr>
-          <w:rStyle w:val="FunctionTok"/>
-        </w:rPr>
-        <w:t xml:space="preserve">here</w:t>
-      </w:r>
-      <w:r>
-        <w:rPr>
-          <w:rStyle w:val="NormalTok"/>
-        </w:rPr>
-        <w:t xml:space="preserve">(</w:t>
-      </w:r>
-      <w:r>
-        <w:rPr>
-          <w:rStyle w:val="StringTok"/>
-        </w:rPr>
-        <w:t xml:space="preserve">"data"</w:t>
-      </w:r>
-      <w:r>
-        <w:rPr>
-          <w:rStyle w:val="NormalTok"/>
-        </w:rPr>
-        <w:t xml:space="preserve">, </w:t>
-      </w:r>
-      <w:r>
-        <w:rPr>
-          <w:rStyle w:val="StringTok"/>
-        </w:rPr>
-        <w:t xml:space="preserve">"raw-data"</w:t>
-      </w:r>
-      <w:r>
-        <w:rPr>
-          <w:rStyle w:val="NormalTok"/>
-        </w:rPr>
-        <w:t xml:space="preserve">, </w:t>
-      </w:r>
-      <w:r>
-        <w:rPr>
-          <w:rStyle w:val="StringTok"/>
-        </w:rPr>
-        <w:t xml:space="preserve">"chr_trends_csv_2024.csv"</w:t>
-      </w:r>
-      <w:r>
-        <w:rPr>
-          <w:rStyle w:val="NormalTok"/>
-        </w:rPr>
-        <w:t xml:space="preserve">))</w:t>
-      </w:r>
-    </w:p>
-    <w:bookmarkEnd w:id="32"/>
-    <w:bookmarkStart w:id="33" w:name="statistical-analysis"/>
-    <w:p>
-      <w:pPr>
-        <w:pStyle w:val="Heading2"/>
-      </w:pPr>
-      <w:r>
-        <w:t xml:space="preserve">3.4 Statistical analysis</w:t>
-      </w:r>
-    </w:p>
-    <w:p>
-      <w:r>
-        <w:br w:type="page"/>
-      </w:r>
-    </w:p>
-    <w:bookmarkEnd w:id="33"/>
-    <w:bookmarkEnd w:id="34"/>
-    <w:bookmarkStart w:id="53" w:name="results"/>
-    <w:p>
-      <w:pPr>
-        <w:pStyle w:val="Heading1"/>
-      </w:pPr>
-      <w:r>
-        <w:t xml:space="preserve">4. Results</w:t>
-      </w:r>
-    </w:p>
-    <w:bookmarkStart w:id="50" w:name="exploratorydescriptive-analysis"/>
-    <w:p>
-      <w:pPr>
-        <w:pStyle w:val="Heading2"/>
-      </w:pPr>
-      <w:r>
-        <w:t xml:space="preserve">4.1 Exploratory/Descriptive analysis</w:t>
-      </w:r>
-    </w:p>
-    <w:p>
-      <w:pPr>
-        <w:pStyle w:val="FirstParagraph"/>
-      </w:pPr>
-      <w:r>
-        <w:t xml:space="preserve">To better understand the scale of the pandemic, total case count was plotted.</w:t>
+        <w:t xml:space="preserve">To gain a clearer perspective on the overall scale of the pandemic, we visualized the total number of COVID-19 cases over time. This plot provides a overview of how case counts evolved.The graph reveals a large spike in cases in the beginning of 2022. This does correspond with figures further.</w:t>
       </w:r>
     </w:p>
     <w:p>
@@ -1018,12 +941,75 @@
           <wp:inline>
             <wp:extent cx="5334000" cy="5334000"/>
             <wp:effectExtent b="0" l="0" r="0" t="0"/>
-            <wp:docPr descr="Total COVID-19 Cases overtime" title="" id="36" name="Picture"/>
+            <wp:docPr descr="Total COVID-19 Cases overtime" title="" id="33" name="Picture"/>
             <a:graphic>
               <a:graphicData uri="http://schemas.openxmlformats.org/drawingml/2006/picture">
                 <pic:pic>
                   <pic:nvPicPr>
-                    <pic:cNvPr descr="../../results/figures/casecountplot.png" id="37" name="Picture"/>
+                    <pic:cNvPr descr="../../results/figures/casecountplot.png" id="34" name="Picture"/>
+                    <pic:cNvPicPr>
+                      <a:picLocks noChangeArrowheads="1" noChangeAspect="1"/>
+                    </pic:cNvPicPr>
+                  </pic:nvPicPr>
+                  <pic:blipFill>
+                    <a:blip r:embed="rId32"/>
+                    <a:stretch>
+                      <a:fillRect/>
+                    </a:stretch>
+                  </pic:blipFill>
+                  <pic:spPr bwMode="auto">
+                    <a:xfrm>
+                      <a:off x="0" y="0"/>
+                      <a:ext cx="5334000" cy="5334000"/>
+                    </a:xfrm>
+                    <a:prstGeom prst="rect">
+                      <a:avLst/>
+                    </a:prstGeom>
+                    <a:noFill/>
+                    <a:ln w="9525">
+                      <a:noFill/>
+                      <a:headEnd/>
+                      <a:tailEnd/>
+                    </a:ln>
+                  </pic:spPr>
+                </pic:pic>
+              </a:graphicData>
+            </a:graphic>
+          </wp:inline>
+        </w:drawing>
+      </w:r>
+    </w:p>
+    <w:p>
+      <w:pPr>
+        <w:pStyle w:val="ImageCaption"/>
+      </w:pPr>
+      <w:r>
+        <w:t xml:space="preserve">Total COVID-19 Cases overtime</w:t>
+      </w:r>
+    </w:p>
+    <w:p>
+      <w:pPr>
+        <w:pStyle w:val="BodyText"/>
+      </w:pPr>
+      <w:r>
+        <w:t xml:space="preserve">To gain a clearer perspective on the overall scale of the pandemic, we visualized new caes of COVID-19 over time. This plot provides a overview of how case counts and infection evolved.The graph reveals a large spike in cases in the beginning of 2022 which corresponds with the total case count graph.</w:t>
+      </w:r>
+    </w:p>
+    <w:p>
+      <w:pPr>
+        <w:pStyle w:val="CaptionedFigure"/>
+      </w:pPr>
+      <w:r>
+        <w:drawing>
+          <wp:inline>
+            <wp:extent cx="5334000" cy="5334000"/>
+            <wp:effectExtent b="0" l="0" r="0" t="0"/>
+            <wp:docPr descr="Daily New COVID-19 Cases overtime in the U.S." title="" id="36" name="Picture"/>
+            <a:graphic>
+              <a:graphicData uri="http://schemas.openxmlformats.org/drawingml/2006/picture">
+                <pic:pic>
+                  <pic:nvPicPr>
+                    <pic:cNvPr descr="../../results/figures/incidenceplot.png" id="37" name="Picture"/>
                     <pic:cNvPicPr>
                       <a:picLocks noChangeArrowheads="1" noChangeAspect="1"/>
                     </pic:cNvPicPr>
@@ -1061,7 +1047,7 @@
         <w:pStyle w:val="ImageCaption"/>
       </w:pPr>
       <w:r>
-        <w:t xml:space="preserve">Total COVID-19 Cases overtime</w:t>
+        <w:t xml:space="preserve">Daily New COVID-19 Cases overtime in the U.S.</w:t>
       </w:r>
     </w:p>
     <w:p>
@@ -1069,7 +1055,7 @@
         <w:pStyle w:val="BodyText"/>
       </w:pPr>
       <w:r>
-        <w:t xml:space="preserve">To better understand the scale of the pandemic, total case count was plotted.</w:t>
+        <w:t xml:space="preserve">To gain a deeper understanding of how mobiltiy patterns shifted throughout the pandemic, weekly changes in mobility were visualized. This plot highlights fluctuations in movement across various sectors. Mobility was increased towards residential and recreational areas which warrants further exploration. This can help offer insight into how behavior towards COVID-19 restriction interventions evolved over time.</w:t>
       </w:r>
     </w:p>
     <w:p>
@@ -1081,12 +1067,12 @@
           <wp:inline>
             <wp:extent cx="5334000" cy="5334000"/>
             <wp:effectExtent b="0" l="0" r="0" t="0"/>
-            <wp:docPr descr="Daily New COVID-19 Cases overtime in the U.S." title="" id="39" name="Picture"/>
+            <wp:docPr descr="Percent Changes in Mobility per week in the U.S." title="" id="39" name="Picture"/>
             <a:graphic>
               <a:graphicData uri="http://schemas.openxmlformats.org/drawingml/2006/picture">
                 <pic:pic>
                   <pic:nvPicPr>
-                    <pic:cNvPr descr="../../results/figures/incidenceplot.png" id="40" name="Picture"/>
+                    <pic:cNvPr descr="../../results/figures/mobilitygraph.png" id="40" name="Picture"/>
                     <pic:cNvPicPr>
                       <a:picLocks noChangeArrowheads="1" noChangeAspect="1"/>
                     </pic:cNvPicPr>
@@ -1124,7 +1110,7 @@
         <w:pStyle w:val="ImageCaption"/>
       </w:pPr>
       <w:r>
-        <w:t xml:space="preserve">Daily New COVID-19 Cases overtime in the U.S.</w:t>
+        <w:t xml:space="preserve">Percent Changes in Mobility per week in the U.S.</w:t>
       </w:r>
     </w:p>
     <w:p>
@@ -1132,7 +1118,13 @@
         <w:pStyle w:val="BodyText"/>
       </w:pPr>
       <w:r>
-        <w:t xml:space="preserve">To better understand the dynamics of the movement during the pandemic, weekly changes in mobility were plotted.</w:t>
+        <w:t xml:space="preserve">As hypothesized, an rise in COVID-19 case count is expected to lead to a decline in mobility to non-residential locations, as individuals alter their behavior in resposne to increasing risks. To explore this idea, total case count and changes in mobility were visualzied across the United States.</w:t>
+      </w:r>
+      <w:r>
+        <w:br/>
+      </w:r>
+      <w:r>
+        <w:br/>
       </w:r>
     </w:p>
     <w:p>
@@ -1144,12 +1136,12 @@
           <wp:inline>
             <wp:extent cx="5334000" cy="5334000"/>
             <wp:effectExtent b="0" l="0" r="0" t="0"/>
-            <wp:docPr descr="Percent Changes in Mobility per week in the U.S." title="" id="42" name="Picture"/>
+            <wp:docPr descr="Total COVID-19 Cases on 10/15/2022 mapped to the U.S." title="" id="42" name="Picture"/>
             <a:graphic>
               <a:graphicData uri="http://schemas.openxmlformats.org/drawingml/2006/picture">
                 <pic:pic>
                   <pic:nvPicPr>
-                    <pic:cNvPr descr="../../results/figures/mobilitygraph.png" id="43" name="Picture"/>
+                    <pic:cNvPr descr="../../results/figures/casemap.png" id="43" name="Picture"/>
                     <pic:cNvPicPr>
                       <a:picLocks noChangeArrowheads="1" noChangeAspect="1"/>
                     </pic:cNvPicPr>
@@ -1187,21 +1179,7 @@
         <w:pStyle w:val="ImageCaption"/>
       </w:pPr>
       <w:r>
-        <w:t xml:space="preserve">Percent Changes in Mobility per week in the U.S.</w:t>
-      </w:r>
-    </w:p>
-    <w:p>
-      <w:pPr>
-        <w:pStyle w:val="BodyText"/>
-      </w:pPr>
-      <w:r>
-        <w:t xml:space="preserve">As hypothesized, an increase in case count should result in a decrease in mobility to non-residential locations. To test this, total case count and mobility change were mapped to the US.</w:t>
-      </w:r>
-      <w:r>
-        <w:br/>
-      </w:r>
-      <w:r>
-        <w:br/>
+        <w:t xml:space="preserve">Total COVID-19 Cases on 10/15/2022 mapped to the U.S.</w:t>
       </w:r>
     </w:p>
     <w:p>
@@ -1213,12 +1191,12 @@
           <wp:inline>
             <wp:extent cx="5334000" cy="5334000"/>
             <wp:effectExtent b="0" l="0" r="0" t="0"/>
-            <wp:docPr descr="Total COVID-19 Cases on 10/15/2022 mapped to the U.S." title="" id="45" name="Picture"/>
+            <wp:docPr descr="Average of mobility changes on 10/15/2022 mapped to the U.S." title="" id="45" name="Picture"/>
             <a:graphic>
               <a:graphicData uri="http://schemas.openxmlformats.org/drawingml/2006/picture">
                 <pic:pic>
                   <pic:nvPicPr>
-                    <pic:cNvPr descr="../../results/figures/casemap.png" id="46" name="Picture"/>
+                    <pic:cNvPr descr="../../results/figures/mobilitymap.png" id="46" name="Picture"/>
                     <pic:cNvPicPr>
                       <a:picLocks noChangeArrowheads="1" noChangeAspect="1"/>
                     </pic:cNvPicPr>
@@ -1256,61 +1234,6 @@
         <w:pStyle w:val="ImageCaption"/>
       </w:pPr>
       <w:r>
-        <w:t xml:space="preserve">Total COVID-19 Cases on 10/15/2022 mapped to the U.S.</w:t>
-      </w:r>
-    </w:p>
-    <w:p>
-      <w:pPr>
-        <w:pStyle w:val="CaptionedFigure"/>
-      </w:pPr>
-      <w:r>
-        <w:drawing>
-          <wp:inline>
-            <wp:extent cx="5334000" cy="5334000"/>
-            <wp:effectExtent b="0" l="0" r="0" t="0"/>
-            <wp:docPr descr="Average of mobility changes on 10/15/2022 mapped to the U.S." title="" id="48" name="Picture"/>
-            <a:graphic>
-              <a:graphicData uri="http://schemas.openxmlformats.org/drawingml/2006/picture">
-                <pic:pic>
-                  <pic:nvPicPr>
-                    <pic:cNvPr descr="../../results/figures/mobilitymap.png" id="49" name="Picture"/>
-                    <pic:cNvPicPr>
-                      <a:picLocks noChangeArrowheads="1" noChangeAspect="1"/>
-                    </pic:cNvPicPr>
-                  </pic:nvPicPr>
-                  <pic:blipFill>
-                    <a:blip r:embed="rId47"/>
-                    <a:stretch>
-                      <a:fillRect/>
-                    </a:stretch>
-                  </pic:blipFill>
-                  <pic:spPr bwMode="auto">
-                    <a:xfrm>
-                      <a:off x="0" y="0"/>
-                      <a:ext cx="5334000" cy="5334000"/>
-                    </a:xfrm>
-                    <a:prstGeom prst="rect">
-                      <a:avLst/>
-                    </a:prstGeom>
-                    <a:noFill/>
-                    <a:ln w="9525">
-                      <a:noFill/>
-                      <a:headEnd/>
-                      <a:tailEnd/>
-                    </a:ln>
-                  </pic:spPr>
-                </pic:pic>
-              </a:graphicData>
-            </a:graphic>
-          </wp:inline>
-        </w:drawing>
-      </w:r>
-    </w:p>
-    <w:p>
-      <w:pPr>
-        <w:pStyle w:val="ImageCaption"/>
-      </w:pPr>
-      <w:r>
         <w:t xml:space="preserve">Average of mobility changes on 10/15/2022 mapped to the U.S.</w:t>
       </w:r>
     </w:p>
@@ -1319,11 +1242,11 @@
         <w:pStyle w:val="BodyText"/>
       </w:pPr>
       <w:r>
-        <w:t xml:space="preserve">From the mapped data, it is apparent that states with more cases tended to have more negative mobility changes.</w:t>
-      </w:r>
-    </w:p>
-    <w:bookmarkEnd w:id="50"/>
-    <w:bookmarkStart w:id="51" w:name="basic-statistical-analysis"/>
+        <w:t xml:space="preserve">Analysis of the mapped data reveals a trend: states with higher case counts generally experienced more significant decreases in mobility. This suggests a correlation between rising COVID-19 case count and a greater reduction in movement to non-residential locations.</w:t>
+      </w:r>
+    </w:p>
+    <w:bookmarkEnd w:id="47"/>
+    <w:bookmarkStart w:id="48" w:name="basic-statistical-analysis"/>
     <w:p>
       <w:pPr>
         <w:pStyle w:val="Heading2"/>
@@ -1372,8 +1295,8 @@
         <w:t xml:space="preserve">interpretation is not valid.</w:t>
       </w:r>
     </w:p>
-    <w:bookmarkEnd w:id="51"/>
-    <w:bookmarkStart w:id="52" w:name="full-analysis"/>
+    <w:bookmarkEnd w:id="48"/>
+    <w:bookmarkStart w:id="49" w:name="full-analysis"/>
     <w:p>
       <w:pPr>
         <w:pStyle w:val="Heading2"/>
@@ -1399,9 +1322,9 @@
         <w:br w:type="page"/>
       </w:r>
     </w:p>
-    <w:bookmarkEnd w:id="52"/>
-    <w:bookmarkEnd w:id="53"/>
-    <w:bookmarkStart w:id="58" w:name="discussion"/>
+    <w:bookmarkEnd w:id="49"/>
+    <w:bookmarkEnd w:id="50"/>
+    <w:bookmarkStart w:id="55" w:name="discussion"/>
     <w:p>
       <w:pPr>
         <w:pStyle w:val="Heading1"/>
@@ -1410,7 +1333,7 @@
         <w:t xml:space="preserve">5. Discussion</w:t>
       </w:r>
     </w:p>
-    <w:bookmarkStart w:id="54" w:name="summary-and-interpretation"/>
+    <w:bookmarkStart w:id="51" w:name="summary-and-interpretation"/>
     <w:p>
       <w:pPr>
         <w:pStyle w:val="Heading2"/>
@@ -1431,8 +1354,8 @@
         <w:t xml:space="preserve">Summarize what you did, what you found and what it means.</w:t>
       </w:r>
     </w:p>
-    <w:bookmarkEnd w:id="54"/>
-    <w:bookmarkStart w:id="55" w:name="strengths-and-limitations"/>
+    <w:bookmarkEnd w:id="51"/>
+    <w:bookmarkStart w:id="52" w:name="strengths-and-limitations"/>
     <w:p>
       <w:pPr>
         <w:pStyle w:val="Heading2"/>
@@ -1453,8 +1376,8 @@
         <w:t xml:space="preserve">Discuss what you perceive as strengths and limitations of your analysis.</w:t>
       </w:r>
     </w:p>
-    <w:bookmarkEnd w:id="55"/>
-    <w:bookmarkStart w:id="57" w:name="conclusions"/>
+    <w:bookmarkEnd w:id="52"/>
+    <w:bookmarkStart w:id="54" w:name="conclusions"/>
     <w:p>
       <w:pPr>
         <w:pStyle w:val="Heading2"/>
@@ -1498,7 +1421,17 @@
         <w:t xml:space="preserve"> </w:t>
       </w:r>
       <w:r>
-        <w:t xml:space="preserve">(1)</w:t>
+        <w:t xml:space="preserve">(</w:t>
+      </w:r>
+      <w:r>
+        <w:rPr>
+          <w:b/>
+          <w:bCs/>
+        </w:rPr>
+        <w:t xml:space="preserve">leek2015?</w:t>
+      </w:r>
+      <w:r>
+        <w:t xml:space="preserve">)</w:t>
       </w:r>
       <w:r>
         <w:t xml:space="preserve"> </w:t>
@@ -1518,7 +1451,27 @@
         <w:t xml:space="preserve"> </w:t>
       </w:r>
       <w:r>
-        <w:t xml:space="preserve">(2,3)</w:t>
+        <w:t xml:space="preserve">(</w:t>
+      </w:r>
+      <w:r>
+        <w:rPr>
+          <w:b/>
+          <w:bCs/>
+        </w:rPr>
+        <w:t xml:space="preserve">mckay2020?</w:t>
+      </w:r>
+      <w:r>
+        <w:t xml:space="preserve">,</w:t>
+      </w:r>
+      <w:r>
+        <w:rPr>
+          <w:b/>
+          <w:bCs/>
+        </w:rPr>
+        <w:t xml:space="preserve">mckay2020a?</w:t>
+      </w:r>
+      <w:r>
+        <w:t xml:space="preserve">)</w:t>
       </w:r>
       <w:r>
         <w:t xml:space="preserve"> </w:t>
@@ -1537,7 +1490,7 @@
       <w:r>
         <w:t xml:space="preserve"> </w:t>
       </w:r>
-      <w:hyperlink r:id="rId56">
+      <w:hyperlink r:id="rId53">
         <w:r>
           <w:rPr>
             <w:rStyle w:val="Hyperlink"/>
@@ -1554,9 +1507,9 @@
         <w:br w:type="page"/>
       </w:r>
     </w:p>
-    <w:bookmarkEnd w:id="57"/>
-    <w:bookmarkEnd w:id="58"/>
-    <w:bookmarkStart w:id="66" w:name="references"/>
+    <w:bookmarkEnd w:id="54"/>
+    <w:bookmarkEnd w:id="55"/>
+    <w:bookmarkStart w:id="59" w:name="references"/>
     <w:p>
       <w:pPr>
         <w:pStyle w:val="Heading1"/>
@@ -1565,8 +1518,8 @@
         <w:t xml:space="preserve">6. References</w:t>
       </w:r>
     </w:p>
-    <w:bookmarkStart w:id="65" w:name="refs"/>
-    <w:bookmarkStart w:id="60" w:name="ref-leek2015"/>
+    <w:bookmarkStart w:id="58" w:name="refs"/>
+    <w:bookmarkStart w:id="57" w:name="X24d87bfb3bb5ecf2bf3d056992b811575ddfe16"/>
     <w:p>
       <w:pPr>
         <w:pStyle w:val="Bibliography"/>
@@ -1581,245 +1534,35 @@
         <w:t xml:space="preserve">	</w:t>
       </w:r>
       <w:r>
-        <w:t xml:space="preserve">Leek JT, Peng RD.</w:t>
+        <w:t xml:space="preserve">for Disease Control C, Prevention.</w:t>
       </w:r>
       <w:r>
         <w:t xml:space="preserve"> </w:t>
       </w:r>
-      <w:hyperlink r:id="rId59">
+      <w:r>
+        <w:t xml:space="preserve">COVID-19</w:t>
+      </w:r>
+      <w:r>
+        <w:t xml:space="preserve"> </w:t>
+      </w:r>
+      <w:r>
+        <w:t xml:space="preserve">timeline. 2024;(</w:t>
+      </w:r>
+      <w:hyperlink r:id="rId56">
         <w:r>
           <w:rPr>
             <w:rStyle w:val="Hyperlink"/>
           </w:rPr>
-          <w:t xml:space="preserve">Statistics.</w:t>
-        </w:r>
-        <w:r>
-          <w:rPr>
-            <w:rStyle w:val="Hyperlink"/>
-          </w:rPr>
-          <w:t xml:space="preserve"> </w:t>
-        </w:r>
-        <w:r>
-          <w:rPr>
-            <w:rStyle w:val="Hyperlink"/>
-          </w:rPr>
-          <w:t xml:space="preserve">What</w:t>
-        </w:r>
-        <w:r>
-          <w:rPr>
-            <w:rStyle w:val="Hyperlink"/>
-          </w:rPr>
-          <w:t xml:space="preserve"> </w:t>
-        </w:r>
-        <w:r>
-          <w:rPr>
-            <w:rStyle w:val="Hyperlink"/>
-          </w:rPr>
-          <w:t xml:space="preserve">is the question?</w:t>
+          <w:t xml:space="preserve">https://www.cdc.gov/museum/timeline/covid19.html</w:t>
         </w:r>
       </w:hyperlink>
       <w:r>
-        <w:t xml:space="preserve"> </w:t>
-      </w:r>
-      <w:r>
-        <w:rPr>
-          <w:i/>
-          <w:iCs/>
-        </w:rPr>
-        <w:t xml:space="preserve">Science (New York, N.Y.)</w:t>
-      </w:r>
-      <w:r>
-        <w:t xml:space="preserve">. 2015;347(6228):1314–1315.</w:t>
-      </w:r>
-      <w:r>
-        <w:t xml:space="preserve"> </w:t>
-      </w:r>
-    </w:p>
-    <w:bookmarkEnd w:id="60"/>
-    <w:bookmarkStart w:id="62" w:name="ref-mckay2020"/>
-    <w:p>
-      <w:pPr>
-        <w:pStyle w:val="Bibliography"/>
-      </w:pPr>
-      <w:r>
-        <w:t xml:space="preserve">2.</w:t>
-      </w:r>
-      <w:r>
-        <w:t xml:space="preserve"> </w:t>
-      </w:r>
-      <w:r>
-        <w:t xml:space="preserve">	</w:t>
-      </w:r>
-      <w:r>
-        <w:t xml:space="preserve">McKay B, Ebell M, Billings WZ, et al.</w:t>
-      </w:r>
-      <w:r>
-        <w:t xml:space="preserve"> </w:t>
-      </w:r>
-      <w:hyperlink r:id="rId61">
-        <w:r>
-          <w:rPr>
-            <w:rStyle w:val="Hyperlink"/>
-          </w:rPr>
-          <w:t xml:space="preserve">Associations</w:t>
-        </w:r>
-        <w:r>
-          <w:rPr>
-            <w:rStyle w:val="Hyperlink"/>
-          </w:rPr>
-          <w:t xml:space="preserve"> </w:t>
-        </w:r>
-        <w:r>
-          <w:rPr>
-            <w:rStyle w:val="Hyperlink"/>
-          </w:rPr>
-          <w:t xml:space="preserve">Between Relative Viral Load</w:t>
-        </w:r>
-        <w:r>
-          <w:rPr>
-            <w:rStyle w:val="Hyperlink"/>
-          </w:rPr>
-          <w:t xml:space="preserve"> </w:t>
-        </w:r>
-        <w:r>
-          <w:rPr>
-            <w:rStyle w:val="Hyperlink"/>
-          </w:rPr>
-          <w:t xml:space="preserve">at</w:t>
-        </w:r>
-        <w:r>
-          <w:rPr>
-            <w:rStyle w:val="Hyperlink"/>
-          </w:rPr>
-          <w:t xml:space="preserve"> </w:t>
-        </w:r>
-        <w:r>
-          <w:rPr>
-            <w:rStyle w:val="Hyperlink"/>
-          </w:rPr>
-          <w:t xml:space="preserve">Diagnosis</w:t>
-        </w:r>
-        <w:r>
-          <w:rPr>
-            <w:rStyle w:val="Hyperlink"/>
-          </w:rPr>
-          <w:t xml:space="preserve"> </w:t>
-        </w:r>
-        <w:r>
-          <w:rPr>
-            <w:rStyle w:val="Hyperlink"/>
-          </w:rPr>
-          <w:t xml:space="preserve">and</w:t>
-        </w:r>
-        <w:r>
-          <w:rPr>
-            <w:rStyle w:val="Hyperlink"/>
-          </w:rPr>
-          <w:t xml:space="preserve"> </w:t>
-        </w:r>
-        <w:r>
-          <w:rPr>
-            <w:rStyle w:val="Hyperlink"/>
-          </w:rPr>
-          <w:t xml:space="preserve">Influenza A Symptoms</w:t>
-        </w:r>
-        <w:r>
-          <w:rPr>
-            <w:rStyle w:val="Hyperlink"/>
-          </w:rPr>
-          <w:t xml:space="preserve"> </w:t>
-        </w:r>
-        <w:r>
-          <w:rPr>
-            <w:rStyle w:val="Hyperlink"/>
-          </w:rPr>
-          <w:t xml:space="preserve">and</w:t>
-        </w:r>
-        <w:r>
-          <w:rPr>
-            <w:rStyle w:val="Hyperlink"/>
-          </w:rPr>
-          <w:t xml:space="preserve"> </w:t>
-        </w:r>
-        <w:r>
-          <w:rPr>
-            <w:rStyle w:val="Hyperlink"/>
-          </w:rPr>
-          <w:t xml:space="preserve">Recovery</w:t>
-        </w:r>
-        <w:r>
-          <w:rPr>
-            <w:rStyle w:val="Hyperlink"/>
-          </w:rPr>
-          <w:t xml:space="preserve">.</w:t>
-        </w:r>
-      </w:hyperlink>
-      <w:r>
-        <w:t xml:space="preserve"> </w:t>
-      </w:r>
-      <w:r>
-        <w:rPr>
-          <w:i/>
-          <w:iCs/>
-        </w:rPr>
-        <w:t xml:space="preserve">Open forum infectious diseases</w:t>
-      </w:r>
-      <w:r>
-        <w:t xml:space="preserve">. 2020;7(11):ofaa494.</w:t>
-      </w:r>
-      <w:r>
-        <w:t xml:space="preserve"> </w:t>
-      </w:r>
-    </w:p>
-    <w:bookmarkEnd w:id="62"/>
-    <w:bookmarkStart w:id="64" w:name="ref-mckay2020a"/>
-    <w:p>
-      <w:pPr>
-        <w:pStyle w:val="Bibliography"/>
-      </w:pPr>
-      <w:r>
-        <w:t xml:space="preserve">3.</w:t>
-      </w:r>
-      <w:r>
-        <w:t xml:space="preserve"> </w:t>
-      </w:r>
-      <w:r>
-        <w:t xml:space="preserve">	</w:t>
-      </w:r>
-      <w:r>
-        <w:t xml:space="preserve">McKay B, Ebell M, Dale AP, et al.</w:t>
-      </w:r>
-      <w:r>
-        <w:t xml:space="preserve"> </w:t>
-      </w:r>
-      <w:hyperlink r:id="rId63">
-        <w:r>
-          <w:rPr>
-            <w:rStyle w:val="Hyperlink"/>
-          </w:rPr>
-          <w:t xml:space="preserve">Virulence-mediated infectiousness and activity trade-offs and their impact on transmission potential of influenza patients.</w:t>
-        </w:r>
-      </w:hyperlink>
-      <w:r>
-        <w:t xml:space="preserve"> </w:t>
-      </w:r>
-      <w:r>
-        <w:rPr>
-          <w:i/>
-          <w:iCs/>
-        </w:rPr>
-        <w:t xml:space="preserve">Proceedings. Biological sciences</w:t>
-      </w:r>
-      <w:r>
-        <w:t xml:space="preserve">. 2020;287(1927):20200496.</w:t>
-      </w:r>
-      <w:r>
-        <w:t xml:space="preserve"> </w:t>
-      </w:r>
-    </w:p>
-    <w:bookmarkEnd w:id="64"/>
-    <w:bookmarkEnd w:id="65"/>
-    <w:bookmarkEnd w:id="66"/>
+        <w:t xml:space="preserve">)</w:t>
+      </w:r>
+    </w:p>
+    <w:bookmarkEnd w:id="57"/>
+    <w:bookmarkEnd w:id="58"/>
+    <w:bookmarkEnd w:id="59"/>
     <w:sectPr/>
   </w:body>
 </w:document>

</xml_diff>

<commit_message>
Project part 5 review Mohammed Zuber
</commit_message>
<xml_diff>
--- a/products/manuscript/manuscript.docx
+++ b/products/manuscript/manuscript.docx
@@ -7,7 +7,97 @@
         <w:pStyle w:val="Title"/>
       </w:pPr>
       <w:r>
-        <w:t xml:space="preserve">Assessing the Added Predictive Power of Google’s Community Mobility Report for COVID-19 Forecasting on a County-Level</w:t>
+        <w:t xml:space="preserve">Assessing</w:t>
+      </w:r>
+      <w:r>
+        <w:t xml:space="preserve"> </w:t>
+      </w:r>
+      <w:r>
+        <w:t xml:space="preserve">the</w:t>
+      </w:r>
+      <w:r>
+        <w:t xml:space="preserve"> </w:t>
+      </w:r>
+      <w:r>
+        <w:t xml:space="preserve">Added</w:t>
+      </w:r>
+      <w:r>
+        <w:t xml:space="preserve"> </w:t>
+      </w:r>
+      <w:r>
+        <w:t xml:space="preserve">Predictive</w:t>
+      </w:r>
+      <w:r>
+        <w:t xml:space="preserve"> </w:t>
+      </w:r>
+      <w:r>
+        <w:t xml:space="preserve">Power</w:t>
+      </w:r>
+      <w:r>
+        <w:t xml:space="preserve"> </w:t>
+      </w:r>
+      <w:r>
+        <w:t xml:space="preserve">of</w:t>
+      </w:r>
+      <w:r>
+        <w:t xml:space="preserve"> </w:t>
+      </w:r>
+      <w:r>
+        <w:t xml:space="preserve">Google’s</w:t>
+      </w:r>
+      <w:r>
+        <w:t xml:space="preserve"> </w:t>
+      </w:r>
+      <w:r>
+        <w:t xml:space="preserve">Community</w:t>
+      </w:r>
+      <w:r>
+        <w:t xml:space="preserve"> </w:t>
+      </w:r>
+      <w:r>
+        <w:t xml:space="preserve">Mobility</w:t>
+      </w:r>
+      <w:r>
+        <w:t xml:space="preserve"> </w:t>
+      </w:r>
+      <w:r>
+        <w:t xml:space="preserve">Report</w:t>
+      </w:r>
+      <w:r>
+        <w:t xml:space="preserve"> </w:t>
+      </w:r>
+      <w:r>
+        <w:t xml:space="preserve">for</w:t>
+      </w:r>
+      <w:r>
+        <w:t xml:space="preserve"> </w:t>
+      </w:r>
+      <w:r>
+        <w:t xml:space="preserve">COVID-19</w:t>
+      </w:r>
+      <w:r>
+        <w:t xml:space="preserve"> </w:t>
+      </w:r>
+      <w:r>
+        <w:t xml:space="preserve">Forecasting</w:t>
+      </w:r>
+      <w:r>
+        <w:t xml:space="preserve"> </w:t>
+      </w:r>
+      <w:r>
+        <w:t xml:space="preserve">on</w:t>
+      </w:r>
+      <w:r>
+        <w:t xml:space="preserve"> </w:t>
+      </w:r>
+      <w:r>
+        <w:t xml:space="preserve">a</w:t>
+      </w:r>
+      <w:r>
+        <w:t xml:space="preserve"> </w:t>
+      </w:r>
+      <w:r>
+        <w:t xml:space="preserve">County-Level</w:t>
       </w:r>
     </w:p>
     <w:p>
@@ -15,7 +105,13 @@
         <w:pStyle w:val="Author"/>
       </w:pPr>
       <w:r>
-        <w:t xml:space="preserve">Vincent Nguyen</w:t>
+        <w:t xml:space="preserve">Vincent</w:t>
+      </w:r>
+      <w:r>
+        <w:t xml:space="preserve"> </w:t>
+      </w:r>
+      <w:r>
+        <w:t xml:space="preserve">Nguyen</w:t>
       </w:r>
     </w:p>
     <w:p>
@@ -129,18 +225,7 @@
         <w:rPr>
           <w:rStyle w:val="VerbatimChar"/>
         </w:rPr>
-        <w:t xml:space="preserve">Warning: package 'here' was built under R version 4.3.3</w:t>
-      </w:r>
-    </w:p>
-    <w:p>
-      <w:pPr>
-        <w:pStyle w:val="SourceCode"/>
-      </w:pPr>
-      <w:r>
-        <w:rPr>
-          <w:rStyle w:val="VerbatimChar"/>
-        </w:rPr>
-        <w:t xml:space="preserve">here() starts at C:/Users/vince/OneDrive/Desktop/MADA-Project/project-MADA</w:t>
+        <w:t xml:space="preserve">here() starts at C:/Users/mz13171/Downloads/MADA-course/Nguyen-MADA-project</w:t>
       </w:r>
     </w:p>
     <w:bookmarkStart w:id="20" w:name="summaryabstract"/>
@@ -956,6 +1041,21 @@
         <w:t xml:space="preserve">(Waring et al., 2022)</w:t>
       </w:r>
       <w:r>
+        <w:t xml:space="preserve">, gtExtras</w:t>
+      </w:r>
+      <w:r>
+        <w:t xml:space="preserve"> </w:t>
+      </w:r>
+      <w:r>
+        <w:t xml:space="preserve">(Mock &amp; Sjoberg, 2023)</w:t>
+      </w:r>
+      <w:r>
+        <w:t xml:space="preserve">, webshot2</w:t>
+      </w:r>
+      <w:r>
+        <w:t xml:space="preserve">(Chang et al., 2023)</w:t>
+      </w:r>
+      <w:r>
         <w:t xml:space="preserve">, tigris</w:t>
       </w:r>
       <w:r>
@@ -987,7 +1087,7 @@
         <w:pStyle w:val="Heading1"/>
       </w:pPr>
       <w:r>
-        <w:t xml:space="preserve">5. Results</w:t>
+        <w:t xml:space="preserve">5. 5 Results</w:t>
       </w:r>
     </w:p>
     <w:bookmarkStart w:id="55" w:name="exploratorydescriptive-analysis"/>
@@ -996,7 +1096,7 @@
         <w:pStyle w:val="Heading2"/>
       </w:pPr>
       <w:r>
-        <w:t xml:space="preserve">5.1 Exploratory/Descriptive analysis</w:t>
+        <w:t xml:space="preserve">5.1 5.1 Exploratory/Descriptive analysis</w:t>
       </w:r>
     </w:p>
     <w:p>
@@ -1014,7 +1114,7 @@
       <w:r>
         <w:drawing>
           <wp:inline>
-            <wp:extent cx="5334000" cy="3292592"/>
+            <wp:extent cx="5334000" cy="3807460"/>
             <wp:effectExtent b="0" l="0" r="0" t="0"/>
             <wp:docPr descr="Figure 5.1: Total COVID-19 Cases in Georgia over time" title="" id="35" name="Picture"/>
             <a:graphic>
@@ -1035,7 +1135,7 @@
                   <pic:spPr bwMode="auto">
                     <a:xfrm>
                       <a:off x="0" y="0"/>
-                      <a:ext cx="5334000" cy="3292592"/>
+                      <a:ext cx="5334000" cy="3807460"/>
                     </a:xfrm>
                     <a:prstGeom prst="rect">
                       <a:avLst/>
@@ -1069,7 +1169,7 @@
       <w:r>
         <w:drawing>
           <wp:inline>
-            <wp:extent cx="5334000" cy="3292592"/>
+            <wp:extent cx="5334000" cy="3807460"/>
             <wp:effectExtent b="0" l="0" r="0" t="0"/>
             <wp:docPr descr="Figure 5.2: Daily New COVID-19 Cases overtime in the GA (2020-2022)" title="" id="38" name="Picture"/>
             <a:graphic>
@@ -1090,7 +1190,7 @@
                   <pic:spPr bwMode="auto">
                     <a:xfrm>
                       <a:off x="0" y="0"/>
-                      <a:ext cx="5334000" cy="3292592"/>
+                      <a:ext cx="5334000" cy="3807460"/>
                     </a:xfrm>
                     <a:prstGeom prst="rect">
                       <a:avLst/>
@@ -1132,7 +1232,7 @@
       <w:r>
         <w:drawing>
           <wp:inline>
-            <wp:extent cx="5334000" cy="3292592"/>
+            <wp:extent cx="5334000" cy="3807460"/>
             <wp:effectExtent b="0" l="0" r="0" t="0"/>
             <wp:docPr descr="Figure 5.3: Percent Changes in Mobility per week in GA" title="" id="41" name="Picture"/>
             <a:graphic>
@@ -1153,7 +1253,7 @@
                   <pic:spPr bwMode="auto">
                     <a:xfrm>
                       <a:off x="0" y="0"/>
-                      <a:ext cx="5334000" cy="3292592"/>
+                      <a:ext cx="5334000" cy="3807460"/>
                     </a:xfrm>
                     <a:prstGeom prst="rect">
                       <a:avLst/>
@@ -1187,7 +1287,7 @@
       <w:r>
         <w:drawing>
           <wp:inline>
-            <wp:extent cx="5334000" cy="3292592"/>
+            <wp:extent cx="5334000" cy="3807460"/>
             <wp:effectExtent b="0" l="0" r="0" t="0"/>
             <wp:docPr descr="Figure 5.4: Percent Changes in Mobility per week in GA" title="" id="44" name="Picture"/>
             <a:graphic>
@@ -1208,7 +1308,7 @@
                   <pic:spPr bwMode="auto">
                     <a:xfrm>
                       <a:off x="0" y="0"/>
-                      <a:ext cx="5334000" cy="3292592"/>
+                      <a:ext cx="5334000" cy="3807460"/>
                     </a:xfrm>
                     <a:prstGeom prst="rect">
                       <a:avLst/>
@@ -1250,7 +1350,7 @@
       <w:r>
         <w:drawing>
           <wp:inline>
-            <wp:extent cx="5334000" cy="3292592"/>
+            <wp:extent cx="5334000" cy="3807460"/>
             <wp:effectExtent b="0" l="0" r="0" t="0"/>
             <wp:docPr descr="Figure 5.5: Density Plot of Daily New Cases" title="" id="47" name="Picture"/>
             <a:graphic>
@@ -1271,7 +1371,7 @@
                   <pic:spPr bwMode="auto">
                     <a:xfrm>
                       <a:off x="0" y="0"/>
-                      <a:ext cx="5334000" cy="3292592"/>
+                      <a:ext cx="5334000" cy="3807460"/>
                     </a:xfrm>
                     <a:prstGeom prst="rect">
                       <a:avLst/>
@@ -1305,7 +1405,7 @@
       <w:r>
         <w:drawing>
           <wp:inline>
-            <wp:extent cx="5334000" cy="3292592"/>
+            <wp:extent cx="5334000" cy="3807460"/>
             <wp:effectExtent b="0" l="0" r="0" t="0"/>
             <wp:docPr descr="Figure 5.6: Density Plot of Daily New Cases (Over 500)" title="" id="50" name="Picture"/>
             <a:graphic>
@@ -1326,7 +1426,7 @@
                   <pic:spPr bwMode="auto">
                     <a:xfrm>
                       <a:off x="0" y="0"/>
-                      <a:ext cx="5334000" cy="3292592"/>
+                      <a:ext cx="5334000" cy="3807460"/>
                     </a:xfrm>
                     <a:prstGeom prst="rect">
                       <a:avLst/>
@@ -1368,7 +1468,7 @@
       <w:r>
         <w:drawing>
           <wp:inline>
-            <wp:extent cx="5334000" cy="3292592"/>
+            <wp:extent cx="5334000" cy="3807460"/>
             <wp:effectExtent b="0" l="0" r="0" t="0"/>
             <wp:docPr descr="Figure 5.7: Distribution of Population Density among Counties included in Data" title="" id="53" name="Picture"/>
             <a:graphic>
@@ -1389,7 +1489,7 @@
                   <pic:spPr bwMode="auto">
                     <a:xfrm>
                       <a:off x="0" y="0"/>
-                      <a:ext cx="5334000" cy="3292592"/>
+                      <a:ext cx="5334000" cy="3807460"/>
                     </a:xfrm>
                     <a:prstGeom prst="rect">
                       <a:avLst/>
@@ -1441,7 +1541,7 @@
       <w:r>
         <w:drawing>
           <wp:inline>
-            <wp:extent cx="5334000" cy="5334000"/>
+            <wp:extent cx="5334000" cy="3807460"/>
             <wp:effectExtent b="0" l="0" r="0" t="0"/>
             <wp:docPr descr="Correlation Matrix of Predictors using Spearman’s" title="" id="57" name="Picture"/>
             <a:graphic>
@@ -1462,7 +1562,7 @@
                   <pic:spPr bwMode="auto">
                     <a:xfrm>
                       <a:off x="0" y="0"/>
-                      <a:ext cx="5334000" cy="5334000"/>
+                      <a:ext cx="5334000" cy="3807460"/>
                     </a:xfrm>
                     <a:prstGeom prst="rect">
                       <a:avLst/>
@@ -1856,7 +1956,7 @@
     </w:p>
     <w:bookmarkEnd w:id="76"/>
     <w:bookmarkEnd w:id="77"/>
-    <w:bookmarkStart w:id="153" w:name="references"/>
+    <w:bookmarkStart w:id="157" w:name="references"/>
     <w:p>
       <w:pPr>
         <w:pStyle w:val="Heading1"/>
@@ -1865,7 +1965,7 @@
         <w:t xml:space="preserve">7. References</w:t>
       </w:r>
     </w:p>
-    <w:bookmarkStart w:id="152" w:name="refs"/>
+    <w:bookmarkStart w:id="156" w:name="refs"/>
     <w:bookmarkStart w:id="79" w:name="ref-alfredRolesMachineLearning2021"/>
     <w:p>
       <w:pPr>
@@ -2098,12 +2198,79 @@
       </w:hyperlink>
     </w:p>
     <w:bookmarkEnd w:id="85"/>
-    <w:bookmarkStart w:id="87" w:name="ref-chenXGBoostScalableTree2016"/>
+    <w:bookmarkStart w:id="87" w:name="ref-changWebshot2TakeScreenshots2023"/>
     <w:p>
       <w:pPr>
         <w:pStyle w:val="Bibliography"/>
       </w:pPr>
       <w:r>
+        <w:t xml:space="preserve">Chang, W., Schloerke, B., Posit Software, &amp; PBC. (2023). Webshot2:</w:t>
+      </w:r>
+      <w:r>
+        <w:t xml:space="preserve"> </w:t>
+      </w:r>
+      <w:r>
+        <w:t xml:space="preserve">Take Screenshots</w:t>
+      </w:r>
+      <w:r>
+        <w:t xml:space="preserve"> </w:t>
+      </w:r>
+      <w:r>
+        <w:t xml:space="preserve">of</w:t>
+      </w:r>
+      <w:r>
+        <w:t xml:space="preserve"> </w:t>
+      </w:r>
+      <w:r>
+        <w:t xml:space="preserve">Web Pages</w:t>
+      </w:r>
+      <w:r>
+        <w:t xml:space="preserve"> </w:t>
+      </w:r>
+      <w:r>
+        <w:t xml:space="preserve">[</w:t>
+      </w:r>
+      <w:r>
+        <w:t xml:space="preserve">R</w:t>
+      </w:r>
+      <w:r>
+        <w:t xml:space="preserve"> </w:t>
+      </w:r>
+      <w:r>
+        <w:t xml:space="preserve">package Webshot2 version 0.1.1].</w:t>
+      </w:r>
+      <w:r>
+        <w:t xml:space="preserve"> </w:t>
+      </w:r>
+      <w:r>
+        <w:rPr>
+          <w:i/>
+          <w:iCs/>
+        </w:rPr>
+        <w:t xml:space="preserve">R-Project.org</w:t>
+      </w:r>
+      <w:r>
+        <w:t xml:space="preserve">.</w:t>
+      </w:r>
+      <w:r>
+        <w:t xml:space="preserve"> </w:t>
+      </w:r>
+      <w:hyperlink r:id="rId86">
+        <w:r>
+          <w:rPr>
+            <w:rStyle w:val="Hyperlink"/>
+          </w:rPr>
+          <w:t xml:space="preserve">https://cran.r-project.org/web/packages/webshot2/index.html</w:t>
+        </w:r>
+      </w:hyperlink>
+    </w:p>
+    <w:bookmarkEnd w:id="87"/>
+    <w:bookmarkStart w:id="89" w:name="ref-chenXGBoostScalableTree2016"/>
+    <w:p>
+      <w:pPr>
+        <w:pStyle w:val="Bibliography"/>
+      </w:pPr>
+      <w:r>
         <w:t xml:space="preserve">Chen, T., &amp; Guestrin, C. (2016).</w:t>
       </w:r>
       <w:r>
@@ -2153,7 +2320,7 @@
       <w:r>
         <w:t xml:space="preserve"> </w:t>
       </w:r>
-      <w:hyperlink r:id="rId86">
+      <w:hyperlink r:id="rId88">
         <w:r>
           <w:rPr>
             <w:rStyle w:val="Hyperlink"/>
@@ -2162,8 +2329,8 @@
         </w:r>
       </w:hyperlink>
     </w:p>
-    <w:bookmarkEnd w:id="87"/>
-    <w:bookmarkStart w:id="89" w:name="ref-cipollettaRiskPerceptionCOVID192022"/>
+    <w:bookmarkEnd w:id="89"/>
+    <w:bookmarkStart w:id="91" w:name="ref-cipollettaRiskPerceptionCOVID192022"/>
     <w:p>
       <w:pPr>
         <w:pStyle w:val="Bibliography"/>
@@ -2242,7 +2409,7 @@
       <w:r>
         <w:t xml:space="preserve"> </w:t>
       </w:r>
-      <w:hyperlink r:id="rId88">
+      <w:hyperlink r:id="rId90">
         <w:r>
           <w:rPr>
             <w:rStyle w:val="Hyperlink"/>
@@ -2251,8 +2418,8 @@
         </w:r>
       </w:hyperlink>
     </w:p>
-    <w:bookmarkEnd w:id="89"/>
-    <w:bookmarkStart w:id="91" w:name="Xb26dc3fe99e01c23f4e8fed01244cd0f9e21bfd"/>
+    <w:bookmarkEnd w:id="91"/>
+    <w:bookmarkStart w:id="93" w:name="Xb26dc3fe99e01c23f4e8fed01244cd0f9e21bfd"/>
     <w:p>
       <w:pPr>
         <w:pStyle w:val="Bibliography"/>
@@ -2402,7 +2569,7 @@
       <w:r>
         <w:t xml:space="preserve"> </w:t>
       </w:r>
-      <w:hyperlink r:id="rId90">
+      <w:hyperlink r:id="rId92">
         <w:r>
           <w:rPr>
             <w:rStyle w:val="Hyperlink"/>
@@ -2411,8 +2578,8 @@
         </w:r>
       </w:hyperlink>
     </w:p>
-    <w:bookmarkEnd w:id="91"/>
-    <w:bookmarkStart w:id="93" w:name="ref-frickRsampleGeneralResampling2025"/>
+    <w:bookmarkEnd w:id="93"/>
+    <w:bookmarkStart w:id="95" w:name="ref-frickRsampleGeneralResampling2025"/>
     <w:p>
       <w:pPr>
         <w:pStyle w:val="Bibliography"/>
@@ -2457,7 +2624,7 @@
       <w:r>
         <w:t xml:space="preserve"> </w:t>
       </w:r>
-      <w:hyperlink r:id="rId92">
+      <w:hyperlink r:id="rId94">
         <w:r>
           <w:rPr>
             <w:rStyle w:val="Hyperlink"/>
@@ -2466,8 +2633,8 @@
         </w:r>
       </w:hyperlink>
     </w:p>
-    <w:bookmarkEnd w:id="93"/>
-    <w:bookmarkStart w:id="95" w:name="ref-friedmanGlmnetLassoElasticNet2021"/>
+    <w:bookmarkEnd w:id="95"/>
+    <w:bookmarkStart w:id="97" w:name="ref-friedmanGlmnetLassoElasticNet2021"/>
     <w:p>
       <w:pPr>
         <w:pStyle w:val="Bibliography"/>
@@ -2533,7 +2700,7 @@
       <w:r>
         <w:t xml:space="preserve"> </w:t>
       </w:r>
-      <w:hyperlink r:id="rId94">
+      <w:hyperlink r:id="rId96">
         <w:r>
           <w:rPr>
             <w:rStyle w:val="Hyperlink"/>
@@ -2542,8 +2709,8 @@
         </w:r>
       </w:hyperlink>
     </w:p>
-    <w:bookmarkEnd w:id="95"/>
-    <w:bookmarkStart w:id="97" w:name="ref-googleCOVID19CommunityMobility2020"/>
+    <w:bookmarkEnd w:id="97"/>
+    <w:bookmarkStart w:id="99" w:name="ref-googleCOVID19CommunityMobility2020"/>
     <w:p>
       <w:pPr>
         <w:pStyle w:val="Bibliography"/>
@@ -2567,7 +2734,7 @@
       <w:r>
         <w:t xml:space="preserve"> </w:t>
       </w:r>
-      <w:hyperlink r:id="rId96">
+      <w:hyperlink r:id="rId98">
         <w:r>
           <w:rPr>
             <w:rStyle w:val="Hyperlink"/>
@@ -2576,8 +2743,8 @@
         </w:r>
       </w:hyperlink>
     </w:p>
-    <w:bookmarkEnd w:id="97"/>
-    <w:bookmarkStart w:id="99" w:name="ref-greenwellVipVariableImportance2023"/>
+    <w:bookmarkEnd w:id="99"/>
+    <w:bookmarkStart w:id="101" w:name="ref-greenwellVipVariableImportance2023"/>
     <w:p>
       <w:pPr>
         <w:pStyle w:val="Bibliography"/>
@@ -2622,7 +2789,7 @@
       <w:r>
         <w:t xml:space="preserve"> </w:t>
       </w:r>
-      <w:hyperlink r:id="rId98">
+      <w:hyperlink r:id="rId100">
         <w:r>
           <w:rPr>
             <w:rStyle w:val="Hyperlink"/>
@@ -2631,8 +2798,8 @@
         </w:r>
       </w:hyperlink>
     </w:p>
-    <w:bookmarkEnd w:id="99"/>
-    <w:bookmarkStart w:id="101" w:name="ref-hartCOVID19PandemicGeorgia2025"/>
+    <w:bookmarkEnd w:id="101"/>
+    <w:bookmarkStart w:id="103" w:name="ref-hartCOVID19PandemicGeorgia2025"/>
     <w:p>
       <w:pPr>
         <w:pStyle w:val="Bibliography"/>
@@ -2712,7 +2879,7 @@
       <w:r>
         <w:t xml:space="preserve"> </w:t>
       </w:r>
-      <w:hyperlink r:id="rId100">
+      <w:hyperlink r:id="rId102">
         <w:r>
           <w:rPr>
             <w:rStyle w:val="Hyperlink"/>
@@ -2721,8 +2888,8 @@
         </w:r>
       </w:hyperlink>
     </w:p>
-    <w:bookmarkEnd w:id="101"/>
-    <w:bookmarkStart w:id="103" w:name="ref-ibmLassoRegression2024"/>
+    <w:bookmarkEnd w:id="103"/>
+    <w:bookmarkStart w:id="105" w:name="ref-ibmLassoRegression2024"/>
     <w:p>
       <w:pPr>
         <w:pStyle w:val="Bibliography"/>
@@ -2760,7 +2927,7 @@
       <w:r>
         <w:t xml:space="preserve"> </w:t>
       </w:r>
-      <w:hyperlink r:id="rId102">
+      <w:hyperlink r:id="rId104">
         <w:r>
           <w:rPr>
             <w:rStyle w:val="Hyperlink"/>
@@ -2769,8 +2936,8 @@
         </w:r>
       </w:hyperlink>
     </w:p>
-    <w:bookmarkEnd w:id="103"/>
-    <w:bookmarkStart w:id="105" w:name="ref-kuhnParsnipCommonAPI2025"/>
+    <w:bookmarkEnd w:id="105"/>
+    <w:bookmarkStart w:id="107" w:name="ref-kuhnParsnipCommonAPI2025"/>
     <w:p>
       <w:pPr>
         <w:pStyle w:val="Bibliography"/>
@@ -2839,7 +3006,7 @@
       <w:r>
         <w:t xml:space="preserve"> </w:t>
       </w:r>
-      <w:hyperlink r:id="rId104">
+      <w:hyperlink r:id="rId106">
         <w:r>
           <w:rPr>
             <w:rStyle w:val="Hyperlink"/>
@@ -2848,8 +3015,8 @@
         </w:r>
       </w:hyperlink>
     </w:p>
-    <w:bookmarkEnd w:id="105"/>
-    <w:bookmarkStart w:id="107" w:name="ref-kuhnTidymodelsEasilyInstall2023"/>
+    <w:bookmarkEnd w:id="107"/>
+    <w:bookmarkStart w:id="109" w:name="ref-kuhnTidymodelsEasilyInstall2023"/>
     <w:p>
       <w:pPr>
         <w:pStyle w:val="Bibliography"/>
@@ -2957,7 +3124,7 @@
       <w:r>
         <w:t xml:space="preserve"> </w:t>
       </w:r>
-      <w:hyperlink r:id="rId106">
+      <w:hyperlink r:id="rId108">
         <w:r>
           <w:rPr>
             <w:rStyle w:val="Hyperlink"/>
@@ -2966,8 +3133,8 @@
         </w:r>
       </w:hyperlink>
     </w:p>
-    <w:bookmarkEnd w:id="107"/>
-    <w:bookmarkStart w:id="109" w:name="ref-meyerE1071MiscFunctions2022"/>
+    <w:bookmarkEnd w:id="109"/>
+    <w:bookmarkStart w:id="111" w:name="ref-meyerE1071MiscFunctions2022"/>
     <w:p>
       <w:pPr>
         <w:pStyle w:val="Bibliography"/>
@@ -3145,7 +3312,7 @@
       <w:r>
         <w:t xml:space="preserve"> </w:t>
       </w:r>
-      <w:hyperlink r:id="rId108">
+      <w:hyperlink r:id="rId110">
         <w:r>
           <w:rPr>
             <w:rStyle w:val="Hyperlink"/>
@@ -3154,13 +3321,101 @@
         </w:r>
       </w:hyperlink>
     </w:p>
-    <w:bookmarkEnd w:id="109"/>
-    <w:bookmarkStart w:id="111" w:name="ref-mullerHereSimplerWay2020"/>
+    <w:bookmarkEnd w:id="111"/>
+    <w:bookmarkStart w:id="113" w:name="ref-mockGtExtrasExtendingGt2023"/>
     <w:p>
       <w:pPr>
         <w:pStyle w:val="Bibliography"/>
       </w:pPr>
       <w:r>
+        <w:t xml:space="preserve">Mock, T., &amp; Sjoberg, D. (2023).</w:t>
+      </w:r>
+      <w:r>
+        <w:t xml:space="preserve"> </w:t>
+      </w:r>
+      <w:r>
+        <w:t xml:space="preserve">gtExtras</w:t>
+      </w:r>
+      <w:r>
+        <w:t xml:space="preserve">:</w:t>
+      </w:r>
+      <w:r>
+        <w:t xml:space="preserve"> </w:t>
+      </w:r>
+      <w:r>
+        <w:t xml:space="preserve">Extending</w:t>
+      </w:r>
+      <w:r>
+        <w:t xml:space="preserve"> </w:t>
+      </w:r>
+      <w:r>
+        <w:t xml:space="preserve">’gt’ for</w:t>
+      </w:r>
+      <w:r>
+        <w:t xml:space="preserve"> </w:t>
+      </w:r>
+      <w:r>
+        <w:t xml:space="preserve">Beautiful HTML Tables</w:t>
+      </w:r>
+      <w:r>
+        <w:t xml:space="preserve"> </w:t>
+      </w:r>
+      <w:r>
+        <w:t xml:space="preserve">[</w:t>
+      </w:r>
+      <w:r>
+        <w:t xml:space="preserve">R</w:t>
+      </w:r>
+      <w:r>
+        <w:t xml:space="preserve"> </w:t>
+      </w:r>
+      <w:r>
+        <w:t xml:space="preserve">package</w:t>
+      </w:r>
+      <w:r>
+        <w:t xml:space="preserve"> </w:t>
+      </w:r>
+      <w:r>
+        <w:t xml:space="preserve">gtExtras</w:t>
+      </w:r>
+      <w:r>
+        <w:t xml:space="preserve"> </w:t>
+      </w:r>
+      <w:r>
+        <w:t xml:space="preserve">version 0.5.0].</w:t>
+      </w:r>
+      <w:r>
+        <w:t xml:space="preserve"> </w:t>
+      </w:r>
+      <w:r>
+        <w:rPr>
+          <w:i/>
+          <w:iCs/>
+        </w:rPr>
+        <w:t xml:space="preserve">R-Project.org</w:t>
+      </w:r>
+      <w:r>
+        <w:t xml:space="preserve">.</w:t>
+      </w:r>
+      <w:r>
+        <w:t xml:space="preserve"> </w:t>
+      </w:r>
+      <w:hyperlink r:id="rId112">
+        <w:r>
+          <w:rPr>
+            <w:rStyle w:val="Hyperlink"/>
+          </w:rPr>
+          <w:t xml:space="preserve">https://cran.r-project.org/web/packages/gtExtras/index.html</w:t>
+        </w:r>
+      </w:hyperlink>
+    </w:p>
+    <w:bookmarkEnd w:id="113"/>
+    <w:bookmarkStart w:id="115" w:name="ref-mullerHereSimplerWay2020"/>
+    <w:p>
+      <w:pPr>
+        <w:pStyle w:val="Bibliography"/>
+      </w:pPr>
+      <w:r>
         <w:t xml:space="preserve">Müller, K., &amp; Bryan, J. (2020).</w:t>
       </w:r>
       <w:r>
@@ -3221,7 +3476,7 @@
       <w:r>
         <w:t xml:space="preserve"> </w:t>
       </w:r>
-      <w:hyperlink r:id="rId110">
+      <w:hyperlink r:id="rId114">
         <w:r>
           <w:rPr>
             <w:rStyle w:val="Hyperlink"/>
@@ -3230,8 +3485,8 @@
         </w:r>
       </w:hyperlink>
     </w:p>
-    <w:bookmarkEnd w:id="111"/>
-    <w:bookmarkStart w:id="113" w:name="X9f45c2efa2cdb8ebe7a30884962683f4916f991"/>
+    <w:bookmarkEnd w:id="115"/>
+    <w:bookmarkStart w:id="117" w:name="X9f45c2efa2cdb8ebe7a30884962683f4916f991"/>
     <w:p>
       <w:pPr>
         <w:pStyle w:val="Bibliography"/>
@@ -3276,7 +3531,7 @@
       <w:r>
         <w:t xml:space="preserve"> </w:t>
       </w:r>
-      <w:hyperlink r:id="rId112">
+      <w:hyperlink r:id="rId116">
         <w:r>
           <w:rPr>
             <w:rStyle w:val="Hyperlink"/>
@@ -3285,8 +3540,8 @@
         </w:r>
       </w:hyperlink>
     </w:p>
-    <w:bookmarkEnd w:id="113"/>
-    <w:bookmarkStart w:id="115" w:name="ref-ogunjoPredictingCOVID19Cases2022"/>
+    <w:bookmarkEnd w:id="117"/>
+    <w:bookmarkStart w:id="119" w:name="ref-ogunjoPredictingCOVID19Cases2022"/>
     <w:p>
       <w:pPr>
         <w:pStyle w:val="Bibliography"/>
@@ -3341,7 +3596,7 @@
       <w:r>
         <w:t xml:space="preserve"> </w:t>
       </w:r>
-      <w:hyperlink r:id="rId114">
+      <w:hyperlink r:id="rId118">
         <w:r>
           <w:rPr>
             <w:rStyle w:val="Hyperlink"/>
@@ -3350,8 +3605,8 @@
         </w:r>
       </w:hyperlink>
     </w:p>
-    <w:bookmarkEnd w:id="115"/>
-    <w:bookmarkStart w:id="117" w:name="ref-paltraEffectMobilityReductions2024"/>
+    <w:bookmarkEnd w:id="119"/>
+    <w:bookmarkStart w:id="121" w:name="ref-paltraEffectMobilityReductions2024"/>
     <w:p>
       <w:pPr>
         <w:pStyle w:val="Bibliography"/>
@@ -3388,7 +3643,7 @@
       <w:r>
         <w:t xml:space="preserve"> </w:t>
       </w:r>
-      <w:hyperlink r:id="rId116">
+      <w:hyperlink r:id="rId120">
         <w:r>
           <w:rPr>
             <w:rStyle w:val="Hyperlink"/>
@@ -3397,8 +3652,8 @@
         </w:r>
       </w:hyperlink>
     </w:p>
-    <w:bookmarkEnd w:id="117"/>
-    <w:bookmarkStart w:id="119" w:name="ref-pebesmaSfSimpleFeatures2021"/>
+    <w:bookmarkEnd w:id="121"/>
+    <w:bookmarkStart w:id="123" w:name="ref-pebesmaSfSimpleFeatures2021"/>
     <w:p>
       <w:pPr>
         <w:pStyle w:val="Bibliography"/>
@@ -3499,7 +3754,7 @@
       <w:r>
         <w:t xml:space="preserve"> </w:t>
       </w:r>
-      <w:hyperlink r:id="rId118">
+      <w:hyperlink r:id="rId122">
         <w:r>
           <w:rPr>
             <w:rStyle w:val="Hyperlink"/>
@@ -3508,8 +3763,8 @@
         </w:r>
       </w:hyperlink>
     </w:p>
-    <w:bookmarkEnd w:id="119"/>
-    <w:bookmarkStart w:id="121" w:name="ref-pedersenPatchworkComposerPlots2020"/>
+    <w:bookmarkEnd w:id="123"/>
+    <w:bookmarkStart w:id="125" w:name="ref-pedersenPatchworkComposerPlots2020"/>
     <w:p>
       <w:pPr>
         <w:pStyle w:val="Bibliography"/>
@@ -3575,7 +3830,7 @@
       <w:r>
         <w:t xml:space="preserve"> </w:t>
       </w:r>
-      <w:hyperlink r:id="rId120">
+      <w:hyperlink r:id="rId124">
         <w:r>
           <w:rPr>
             <w:rStyle w:val="Hyperlink"/>
@@ -3584,8 +3839,8 @@
         </w:r>
       </w:hyperlink>
     </w:p>
-    <w:bookmarkEnd w:id="121"/>
-    <w:bookmarkStart w:id="123" w:name="ref-rashidiCommonStatisticalConcepts2023"/>
+    <w:bookmarkEnd w:id="125"/>
+    <w:bookmarkStart w:id="127" w:name="ref-rashidiCommonStatisticalConcepts2023"/>
     <w:p>
       <w:pPr>
         <w:pStyle w:val="Bibliography"/>
@@ -3634,7 +3889,7 @@
       <w:r>
         <w:t xml:space="preserve"> </w:t>
       </w:r>
-      <w:hyperlink r:id="rId122">
+      <w:hyperlink r:id="rId126">
         <w:r>
           <w:rPr>
             <w:rStyle w:val="Hyperlink"/>
@@ -3643,8 +3898,8 @@
         </w:r>
       </w:hyperlink>
     </w:p>
-    <w:bookmarkEnd w:id="123"/>
-    <w:bookmarkStart w:id="125" w:name="ref-ripleyMASSSupportFunctions2022"/>
+    <w:bookmarkEnd w:id="127"/>
+    <w:bookmarkStart w:id="129" w:name="ref-ripleyMASSSupportFunctions2022"/>
     <w:p>
       <w:pPr>
         <w:pStyle w:val="Bibliography"/>
@@ -3794,7 +4049,7 @@
       <w:r>
         <w:t xml:space="preserve"> </w:t>
       </w:r>
-      <w:hyperlink r:id="rId124">
+      <w:hyperlink r:id="rId128">
         <w:r>
           <w:rPr>
             <w:rStyle w:val="Hyperlink"/>
@@ -3803,8 +4058,8 @@
         </w:r>
       </w:hyperlink>
     </w:p>
-    <w:bookmarkEnd w:id="125"/>
-    <w:bookmarkStart w:id="127" w:name="ref-robinsonBroomConvertStatistical2022"/>
+    <w:bookmarkEnd w:id="129"/>
+    <w:bookmarkStart w:id="131" w:name="ref-robinsonBroomConvertStatistical2022"/>
     <w:p>
       <w:pPr>
         <w:pStyle w:val="Bibliography"/>
@@ -3870,7 +4125,7 @@
       <w:r>
         <w:t xml:space="preserve"> </w:t>
       </w:r>
-      <w:hyperlink r:id="rId126">
+      <w:hyperlink r:id="rId130">
         <w:r>
           <w:rPr>
             <w:rStyle w:val="Hyperlink"/>
@@ -3879,8 +4134,8 @@
         </w:r>
       </w:hyperlink>
     </w:p>
-    <w:bookmarkEnd w:id="127"/>
-    <w:bookmarkStart w:id="129" w:name="ref-spinuLubridateMakeDealing2022"/>
+    <w:bookmarkEnd w:id="131"/>
+    <w:bookmarkStart w:id="133" w:name="ref-spinuLubridateMakeDealing2022"/>
     <w:p>
       <w:pPr>
         <w:pStyle w:val="Bibliography"/>
@@ -3974,7 +4229,7 @@
       <w:r>
         <w:t xml:space="preserve"> </w:t>
       </w:r>
-      <w:hyperlink r:id="rId128">
+      <w:hyperlink r:id="rId132">
         <w:r>
           <w:rPr>
             <w:rStyle w:val="Hyperlink"/>
@@ -3983,8 +4238,8 @@
         </w:r>
       </w:hyperlink>
     </w:p>
-    <w:bookmarkEnd w:id="129"/>
-    <w:bookmarkStart w:id="131" w:name="ref-walkerTigrisLoadCensus2025"/>
+    <w:bookmarkEnd w:id="133"/>
+    <w:bookmarkStart w:id="135" w:name="ref-walkerTigrisLoadCensus2025"/>
     <w:p>
       <w:pPr>
         <w:pStyle w:val="Bibliography"/>
@@ -4035,7 +4290,7 @@
       <w:r>
         <w:t xml:space="preserve"> </w:t>
       </w:r>
-      <w:hyperlink r:id="rId130">
+      <w:hyperlink r:id="rId134">
         <w:r>
           <w:rPr>
             <w:rStyle w:val="Hyperlink"/>
@@ -4044,8 +4299,8 @@
         </w:r>
       </w:hyperlink>
     </w:p>
-    <w:bookmarkEnd w:id="131"/>
-    <w:bookmarkStart w:id="133" w:name="ref-waringSkimrCompactFlexible2022"/>
+    <w:bookmarkEnd w:id="135"/>
+    <w:bookmarkStart w:id="137" w:name="ref-waringSkimrCompactFlexible2022"/>
     <w:p>
       <w:pPr>
         <w:pStyle w:val="Bibliography"/>
@@ -4139,7 +4394,7 @@
       <w:r>
         <w:t xml:space="preserve"> </w:t>
       </w:r>
-      <w:hyperlink r:id="rId132">
+      <w:hyperlink r:id="rId136">
         <w:r>
           <w:rPr>
             <w:rStyle w:val="Hyperlink"/>
@@ -4148,8 +4403,8 @@
         </w:r>
       </w:hyperlink>
     </w:p>
-    <w:bookmarkEnd w:id="133"/>
-    <w:bookmarkStart w:id="135" w:name="X87ef224e62be1c562fae334d4ae11b3b93bf976"/>
+    <w:bookmarkEnd w:id="137"/>
+    <w:bookmarkStart w:id="139" w:name="X87ef224e62be1c562fae334d4ae11b3b93bf976"/>
     <w:p>
       <w:pPr>
         <w:pStyle w:val="Bibliography"/>
@@ -4215,7 +4470,7 @@
       <w:r>
         <w:t xml:space="preserve"> </w:t>
       </w:r>
-      <w:hyperlink r:id="rId134">
+      <w:hyperlink r:id="rId138">
         <w:r>
           <w:rPr>
             <w:rStyle w:val="Hyperlink"/>
@@ -4224,8 +4479,8 @@
         </w:r>
       </w:hyperlink>
     </w:p>
-    <w:bookmarkEnd w:id="135"/>
-    <w:bookmarkStart w:id="137" w:name="ref-wickhamGgplot2CreateElegant2019"/>
+    <w:bookmarkEnd w:id="139"/>
+    <w:bookmarkStart w:id="141" w:name="ref-wickhamGgplot2CreateElegant2019"/>
     <w:p>
       <w:pPr>
         <w:pStyle w:val="Bibliography"/>
@@ -4282,7 +4537,7 @@
       <w:r>
         <w:t xml:space="preserve"> </w:t>
       </w:r>
-      <w:hyperlink r:id="rId136">
+      <w:hyperlink r:id="rId140">
         <w:r>
           <w:rPr>
             <w:rStyle w:val="Hyperlink"/>
@@ -4291,8 +4546,8 @@
         </w:r>
       </w:hyperlink>
     </w:p>
-    <w:bookmarkEnd w:id="137"/>
-    <w:bookmarkStart w:id="139" w:name="ref-wickhamReshape2FlexiblyReshape2020"/>
+    <w:bookmarkEnd w:id="141"/>
+    <w:bookmarkStart w:id="143" w:name="ref-wickhamReshape2FlexiblyReshape2020"/>
     <w:p>
       <w:pPr>
         <w:pStyle w:val="Bibliography"/>
@@ -4379,7 +4634,7 @@
       <w:r>
         <w:t xml:space="preserve"> </w:t>
       </w:r>
-      <w:hyperlink r:id="rId138">
+      <w:hyperlink r:id="rId142">
         <w:r>
           <w:rPr>
             <w:rStyle w:val="Hyperlink"/>
@@ -4388,8 +4643,8 @@
         </w:r>
       </w:hyperlink>
     </w:p>
-    <w:bookmarkEnd w:id="139"/>
-    <w:bookmarkStart w:id="141" w:name="ref-wickhamReadxlReadExcel2019"/>
+    <w:bookmarkEnd w:id="143"/>
+    <w:bookmarkStart w:id="145" w:name="ref-wickhamReadxlReadExcel2019"/>
     <w:p>
       <w:pPr>
         <w:pStyle w:val="Bibliography"/>
@@ -4427,7 +4682,7 @@
       <w:r>
         <w:t xml:space="preserve"> </w:t>
       </w:r>
-      <w:hyperlink r:id="rId140">
+      <w:hyperlink r:id="rId144">
         <w:r>
           <w:rPr>
             <w:rStyle w:val="Hyperlink"/>
@@ -4436,8 +4691,8 @@
         </w:r>
       </w:hyperlink>
     </w:p>
-    <w:bookmarkEnd w:id="141"/>
-    <w:bookmarkStart w:id="143" w:name="ref-wickhamDplyrGrammarData2020"/>
+    <w:bookmarkEnd w:id="145"/>
+    <w:bookmarkStart w:id="147" w:name="ref-wickhamDplyrGrammarData2020"/>
     <w:p>
       <w:pPr>
         <w:pStyle w:val="Bibliography"/>
@@ -4503,7 +4758,7 @@
       <w:r>
         <w:t xml:space="preserve"> </w:t>
       </w:r>
-      <w:hyperlink r:id="rId142">
+      <w:hyperlink r:id="rId146">
         <w:r>
           <w:rPr>
             <w:rStyle w:val="Hyperlink"/>
@@ -4512,8 +4767,8 @@
         </w:r>
       </w:hyperlink>
     </w:p>
-    <w:bookmarkEnd w:id="143"/>
-    <w:bookmarkStart w:id="145" w:name="ref-wickhamTidyrTidyMessy2020"/>
+    <w:bookmarkEnd w:id="147"/>
+    <w:bookmarkStart w:id="149" w:name="ref-wickhamTidyrTidyMessy2020"/>
     <w:p>
       <w:pPr>
         <w:pStyle w:val="Bibliography"/>
@@ -4551,7 +4806,7 @@
       <w:r>
         <w:t xml:space="preserve"> </w:t>
       </w:r>
-      <w:hyperlink r:id="rId144">
+      <w:hyperlink r:id="rId148">
         <w:r>
           <w:rPr>
             <w:rStyle w:val="Hyperlink"/>
@@ -4560,8 +4815,8 @@
         </w:r>
       </w:hyperlink>
     </w:p>
-    <w:bookmarkEnd w:id="145"/>
-    <w:bookmarkStart w:id="147" w:name="ref-wickhamStringrSimpleConsistent2019"/>
+    <w:bookmarkEnd w:id="149"/>
+    <w:bookmarkStart w:id="151" w:name="ref-wickhamStringrSimpleConsistent2019"/>
     <w:p>
       <w:pPr>
         <w:pStyle w:val="Bibliography"/>
@@ -4648,7 +4903,7 @@
       <w:r>
         <w:t xml:space="preserve"> </w:t>
       </w:r>
-      <w:hyperlink r:id="rId146">
+      <w:hyperlink r:id="rId150">
         <w:r>
           <w:rPr>
             <w:rStyle w:val="Hyperlink"/>
@@ -4657,8 +4912,8 @@
         </w:r>
       </w:hyperlink>
     </w:p>
-    <w:bookmarkEnd w:id="147"/>
-    <w:bookmarkStart w:id="149" w:name="ref-wickhamScalesScaleFunctions2022"/>
+    <w:bookmarkEnd w:id="151"/>
+    <w:bookmarkStart w:id="153" w:name="ref-wickhamScalesScaleFunctions2022"/>
     <w:p>
       <w:pPr>
         <w:pStyle w:val="Bibliography"/>
@@ -4724,7 +4979,7 @@
       <w:r>
         <w:t xml:space="preserve"> </w:t>
       </w:r>
-      <w:hyperlink r:id="rId148">
+      <w:hyperlink r:id="rId152">
         <w:r>
           <w:rPr>
             <w:rStyle w:val="Hyperlink"/>
@@ -4733,8 +4988,8 @@
         </w:r>
       </w:hyperlink>
     </w:p>
-    <w:bookmarkEnd w:id="149"/>
-    <w:bookmarkStart w:id="151" w:name="ref-zeileisZooS3Infrastructure2021"/>
+    <w:bookmarkEnd w:id="153"/>
+    <w:bookmarkStart w:id="155" w:name="ref-zeileisZooS3Infrastructure2021"/>
     <w:p>
       <w:pPr>
         <w:pStyle w:val="Bibliography"/>
@@ -4877,7 +5132,7 @@
       <w:r>
         <w:t xml:space="preserve"> </w:t>
       </w:r>
-      <w:hyperlink r:id="rId150">
+      <w:hyperlink r:id="rId154">
         <w:r>
           <w:rPr>
             <w:rStyle w:val="Hyperlink"/>
@@ -4886,9 +5141,9 @@
         </w:r>
       </w:hyperlink>
     </w:p>
-    <w:bookmarkEnd w:id="151"/>
-    <w:bookmarkEnd w:id="152"/>
-    <w:bookmarkEnd w:id="153"/>
+    <w:bookmarkEnd w:id="155"/>
+    <w:bookmarkEnd w:id="156"/>
+    <w:bookmarkEnd w:id="157"/>
     <w:sectPr/>
   </w:body>
 </w:document>
@@ -5304,7 +5559,7 @@
   </w:style>
   <w:style w:styleId="Subtitle" w:type="paragraph">
     <w:name w:val="Subtitle"/>
-    <w:basedOn w:val="Title"/>
+    <w:basedOn w:val="Normal"/>
     <w:next w:val="BodyText"/>
     <w:link w:val="SubtitleChar"/>
     <w:uiPriority w:val="11"/>
@@ -5317,6 +5572,7 @@
     </w:pPr>
     <w:rPr>
       <w:rFonts w:cstheme="majorBidi" w:eastAsiaTheme="majorEastAsia"/>
+      <w:color w:themeColor="text1" w:themeTint="A6" w:val="595959"/>
       <w:spacing w:val="15"/>
       <w:sz w:val="28"/>
       <w:szCs w:val="28"/>
@@ -5369,6 +5625,7 @@
     </w:pPr>
     <w:rPr>
       <w:b/>
+      <w:color w:val="345A8A"/>
       <w:sz w:val="20"/>
       <w:szCs w:val="20"/>
     </w:rPr>

</xml_diff>